<commit_message>
Perspektywy + krotkie opisy
</commit_message>
<xml_diff>
--- a/Architecture notebook.docx
+++ b/Architecture notebook.docx
@@ -222,8 +222,13 @@
         <w:t xml:space="preserve"> such as: Are there hardware dependencies that should be isolated from the rest of the system? Does the system need to function efficiently under unusual conditions?]</w:t>
       </w:r>
       <w:r>
-        <w:t xml:space="preserve"> Wymagania</w:t>
-      </w:r>
+        <w:t xml:space="preserve"> </w:t>
+      </w:r>
+      <w:proofErr w:type="spellStart"/>
+      <w:r>
+        <w:t>Wymagania</w:t>
+      </w:r>
+      <w:proofErr w:type="spellEnd"/>
     </w:p>
     <w:p>
       <w:pPr>
@@ -240,9 +245,11 @@
       <w:r>
         <w:t xml:space="preserve">[List the decisions that have been made regarding architectural approaches and the constraints being placed on the way that the developers build the system. These will serve as guidelines for defining architecturally significant parts of the system. Justify each decision or constraint so that developers understand the importance of building the system according to the context created by those decisions and constraints. This may include a list of DOs and DON’Ts to guide the developers in building the system.] </w:t>
       </w:r>
+      <w:proofErr w:type="spellStart"/>
       <w:r>
         <w:t>Taktyki</w:t>
       </w:r>
+      <w:proofErr w:type="spellEnd"/>
     </w:p>
     <w:tbl>
       <w:tblPr>
@@ -379,8 +386,29 @@
         <w:t>ll evolve until the mechanism is a collaboration or pattern that can be directly applied to some aspect of the design.]</w:t>
       </w:r>
       <w:r>
-        <w:t xml:space="preserve"> Jak taktyki zrobić</w:t>
-      </w:r>
+        <w:t xml:space="preserve"> </w:t>
+      </w:r>
+      <w:proofErr w:type="spellStart"/>
+      <w:r>
+        <w:t>Jak</w:t>
+      </w:r>
+      <w:proofErr w:type="spellEnd"/>
+      <w:r>
+        <w:t xml:space="preserve"> </w:t>
+      </w:r>
+      <w:proofErr w:type="spellStart"/>
+      <w:r>
+        <w:t>taktyki</w:t>
+      </w:r>
+      <w:proofErr w:type="spellEnd"/>
+      <w:r>
+        <w:t xml:space="preserve"> </w:t>
+      </w:r>
+      <w:proofErr w:type="spellStart"/>
+      <w:r>
+        <w:t>zrobić</w:t>
+      </w:r>
+      <w:proofErr w:type="spellEnd"/>
     </w:p>
     <w:p>
       <w:pPr>
@@ -452,130 +480,297 @@
         <w:t>This should be a relatively short list of the critical concepts that define the system. The key abstractions will usually translate to the initial analysis classes and important patterns.]</w:t>
       </w:r>
       <w:r>
-        <w:t xml:space="preserve"> Perspektywa informacyjna</w:t>
-      </w:r>
+        <w:t xml:space="preserve"> </w:t>
+      </w:r>
+      <w:proofErr w:type="spellStart"/>
+      <w:r>
+        <w:t>Perspektywa</w:t>
+      </w:r>
+      <w:proofErr w:type="spellEnd"/>
+      <w:r>
+        <w:t xml:space="preserve"> </w:t>
+      </w:r>
+      <w:proofErr w:type="spellStart"/>
+      <w:r>
+        <w:t>informacyjna</w:t>
+      </w:r>
+      <w:proofErr w:type="spellEnd"/>
     </w:p>
     <w:p>
       <w:pPr>
-        <w:pStyle w:val="Nagwek1"/>
+        <w:pStyle w:val="Tekstpodstawowy"/>
       </w:pPr>
       <w:r>
         <w:lastRenderedPageBreak/>
-        <w:t xml:space="preserve">Architectural </w:t>
-      </w:r>
-      <w:r>
-        <w:t>v</w:t>
-      </w:r>
-      <w:r>
-        <w:t>iews</w:t>
-      </w:r>
+        <w:pict>
+          <v:shape id="_x0000_i1028" type="#_x0000_t75" style="width:396pt;height:315pt">
+            <v:imagedata r:id="rId8" o:title="Perspektywa informacyjna - struktura"/>
+          </v:shape>
+        </w:pict>
+      </w:r>
+      <w:bookmarkStart w:id="2" w:name="_GoBack"/>
+      <w:bookmarkEnd w:id="2"/>
     </w:p>
     <w:p>
       <w:pPr>
-        <w:pStyle w:val="InfoBlue"/>
-      </w:pPr>
-      <w:r>
-        <w:t xml:space="preserve">[Describe the architectural views </w:t>
-      </w:r>
-      <w:r>
-        <w:t xml:space="preserve">that you will </w:t>
-      </w:r>
-      <w:r>
-        <w:t>use to describe the software architecture. This illustrates the different perspectives</w:t>
-      </w:r>
-      <w:r>
-        <w:t xml:space="preserve"> that </w:t>
-      </w:r>
-      <w:r>
-        <w:t xml:space="preserve">you will make </w:t>
-      </w:r>
-      <w:r>
-        <w:t xml:space="preserve">available to </w:t>
-      </w:r>
-      <w:r>
-        <w:t>review</w:t>
-      </w:r>
-      <w:r>
-        <w:t xml:space="preserve"> and </w:t>
-      </w:r>
-      <w:r>
-        <w:t xml:space="preserve">to </w:t>
-      </w:r>
-      <w:r>
-        <w:t xml:space="preserve">document </w:t>
-      </w:r>
-      <w:r>
-        <w:t>architectural decisions</w:t>
-      </w:r>
-      <w:r>
-        <w:t>.]</w:t>
-      </w:r>
-      <w:r>
-        <w:t xml:space="preserve"> + Krótkie opisy</w:t>
+        <w:pStyle w:val="Nagwek1"/>
+      </w:pPr>
+      <w:r>
+        <w:t xml:space="preserve">Architectural </w:t>
+      </w:r>
+      <w:r>
+        <w:t>v</w:t>
+      </w:r>
+      <w:r>
+        <w:t>iews</w:t>
       </w:r>
     </w:p>
     <w:p>
       <w:pPr>
-        <w:pStyle w:val="Nagwek2"/>
-      </w:pPr>
-      <w:r>
-        <w:t>Perspektywa wytwarzania</w:t>
-      </w:r>
+        <w:pStyle w:val="InfoBlue"/>
+      </w:pPr>
+      <w:r>
+        <w:t xml:space="preserve">[Describe the architectural views </w:t>
+      </w:r>
+      <w:r>
+        <w:t xml:space="preserve">that you will </w:t>
+      </w:r>
+      <w:r>
+        <w:t>use to describe the software architecture. This illustrates the different perspectives</w:t>
+      </w:r>
+      <w:r>
+        <w:t xml:space="preserve"> that </w:t>
+      </w:r>
+      <w:r>
+        <w:t xml:space="preserve">you will make </w:t>
+      </w:r>
+      <w:r>
+        <w:t xml:space="preserve">available to </w:t>
+      </w:r>
+      <w:r>
+        <w:t>review</w:t>
+      </w:r>
+      <w:r>
+        <w:t xml:space="preserve"> and </w:t>
+      </w:r>
+      <w:r>
+        <w:t xml:space="preserve">to </w:t>
+      </w:r>
+      <w:r>
+        <w:t xml:space="preserve">document </w:t>
+      </w:r>
+      <w:r>
+        <w:t>architectural decisions</w:t>
+      </w:r>
+      <w:r>
+        <w:t>.]</w:t>
+      </w:r>
+      <w:r>
+        <w:t xml:space="preserve"> + </w:t>
+      </w:r>
+      <w:proofErr w:type="spellStart"/>
+      <w:r>
+        <w:t>Krótkie</w:t>
+      </w:r>
+      <w:proofErr w:type="spellEnd"/>
+      <w:r>
+        <w:t xml:space="preserve"> </w:t>
+      </w:r>
+      <w:proofErr w:type="spellStart"/>
+      <w:r>
+        <w:t>opisy</w:t>
+      </w:r>
+      <w:proofErr w:type="spellEnd"/>
     </w:p>
     <w:p>
       <w:pPr>
+        <w:pStyle w:val="Nagwek2"/>
+      </w:pPr>
+      <w:proofErr w:type="spellStart"/>
+      <w:r>
+        <w:lastRenderedPageBreak/>
+        <w:t>Perspektywa</w:t>
+      </w:r>
+      <w:proofErr w:type="spellEnd"/>
+      <w:r>
+        <w:t xml:space="preserve"> </w:t>
+      </w:r>
+      <w:proofErr w:type="spellStart"/>
+      <w:r>
+        <w:t>wytwarzania</w:t>
+      </w:r>
+      <w:proofErr w:type="spellEnd"/>
+    </w:p>
+    <w:p>
+      <w:pPr>
         <w:pStyle w:val="Tekstpodstawowy"/>
         <w:jc w:val="center"/>
       </w:pPr>
       <w:r>
         <w:pict>
           <v:shape id="_x0000_i1025" type="#_x0000_t75" style="width:357pt;height:357pt">
-            <v:imagedata r:id="rId8" o:title="Perspektywa wytwarzania"/>
+            <v:imagedata r:id="rId9" o:title="Perspektywa wytwarzania"/>
           </v:shape>
         </w:pict>
       </w:r>
     </w:p>
     <w:p>
       <w:pPr>
-        <w:pStyle w:val="Nagwek2"/>
-      </w:pPr>
-      <w:r>
-        <w:lastRenderedPageBreak/>
-        <w:t xml:space="preserve">Perspektywa </w:t>
-      </w:r>
-      <w:r>
-        <w:t>rozmieszczenia</w:t>
+        <w:pStyle w:val="Tekstpodstawowy"/>
+        <w:rPr>
+          <w:noProof/>
+        </w:rPr>
+      </w:pPr>
+      <w:r>
+        <w:rPr>
+          <w:noProof/>
+        </w:rPr>
+        <w:t>Aplikacja znajdować sie będzie w jednym głównym pakiecie Traveler.</w:t>
+      </w:r>
+      <w:r>
+        <w:rPr>
+          <w:noProof/>
+        </w:rPr>
+        <w:t xml:space="preserve"> Pakiet ten będzie zawierał podpakiety, każdy posiadający </w:t>
+      </w:r>
+      <w:r>
+        <w:rPr>
+          <w:noProof/>
+        </w:rPr>
+        <w:t>osobną warstę aplikacji. Na samym sczycie będzie warstwa widoku, która wykorzystywać będzie obiekty modelu.</w:t>
+      </w:r>
+      <w:r>
+        <w:rPr>
+          <w:noProof/>
+        </w:rPr>
+        <w:t xml:space="preserve"> Warstwa kontrolerów będzie odpowiedzialna za wywołanie odpowiednich akcji z warstwy </w:t>
+      </w:r>
+      <w:r>
+        <w:rPr>
+          <w:noProof/>
+        </w:rPr>
+        <w:t>serwisowej</w:t>
+      </w:r>
+      <w:r>
+        <w:rPr>
+          <w:noProof/>
+        </w:rPr>
+        <w:t xml:space="preserve"> oraz zwrócenie odpowiedniego widoku.</w:t>
+      </w:r>
+      <w:r>
+        <w:rPr>
+          <w:noProof/>
+        </w:rPr>
+        <w:t xml:space="preserve"> Swoje działania będzie opierać na wynikach zwróconych z warstwy serwisowej lub właściowościach obiektów modelu.</w:t>
+      </w:r>
+      <w:r>
+        <w:rPr>
+          <w:noProof/>
+        </w:rPr>
+        <w:t xml:space="preserve"> Warstwa serwisowa wykonje logikę biznesową z użyciem modeli biznesowych. Do utrwalania danych wykorzystuje wzorzec repozytorium reprezentowany przez warstwę o takiej samej nazwie.</w:t>
       </w:r>
     </w:p>
     <w:p>
       <w:pPr>
+        <w:pStyle w:val="Nagwek2"/>
+      </w:pPr>
+      <w:proofErr w:type="spellStart"/>
+      <w:r>
+        <w:lastRenderedPageBreak/>
+        <w:t>Perspektywa</w:t>
+      </w:r>
+      <w:proofErr w:type="spellEnd"/>
+      <w:r>
+        <w:t xml:space="preserve"> </w:t>
+      </w:r>
+      <w:proofErr w:type="spellStart"/>
+      <w:r>
+        <w:t>rozmieszczenia</w:t>
+      </w:r>
+      <w:proofErr w:type="spellEnd"/>
+    </w:p>
+    <w:p>
+      <w:pPr>
         <w:jc w:val="center"/>
       </w:pPr>
       <w:r>
         <w:pict>
-          <v:shape id="_x0000_i1026" type="#_x0000_t75" style="width:394.5pt;height:312pt">
-            <v:imagedata r:id="rId9" o:title="Perspektywa rozmieszczenia"/>
+          <v:shape id="_x0000_i1026" type="#_x0000_t75" style="width:394.5pt;height:409.5pt">
+            <v:imagedata r:id="rId10" o:title="Perspektywa rozmieszczenia"/>
           </v:shape>
         </w:pict>
       </w:r>
     </w:p>
     <w:p>
       <w:pPr>
-        <w:pStyle w:val="Nagwek2"/>
-      </w:pPr>
-      <w:r>
-        <w:lastRenderedPageBreak/>
-        <w:t>Perspektywa funkcjonalna</w:t>
+        <w:rPr>
+          <w:noProof/>
+        </w:rPr>
+      </w:pPr>
+      <w:r>
+        <w:rPr>
+          <w:noProof/>
+        </w:rPr>
+        <w:t>Aplikacje zainstalwoane</w:t>
+      </w:r>
+      <w:r>
+        <w:rPr>
+          <w:noProof/>
+        </w:rPr>
+        <w:t xml:space="preserve"> będzie </w:t>
+      </w:r>
+      <w:r>
+        <w:rPr>
+          <w:noProof/>
+        </w:rPr>
+        <w:t>w kontenerach</w:t>
+      </w:r>
+      <w:r>
+        <w:rPr>
+          <w:noProof/>
+        </w:rPr>
+        <w:t xml:space="preserve"> aplikacji Tomcat. </w:t>
+      </w:r>
+      <w:r>
+        <w:rPr>
+          <w:noProof/>
+        </w:rPr>
+        <w:t>Przewidujemy konieczność uruchomienia dwóch instancji aplikacji w celu rozłożenia obciążenia. Aplikacja będzie korzystać z rozproszonej bazy danych.</w:t>
+      </w:r>
+      <w:r>
+        <w:rPr>
+          <w:noProof/>
+        </w:rPr>
+        <w:t xml:space="preserve"> Rozłożeniem obciążenia pomiędzy aplikacjami zajmie się load balancer.</w:t>
       </w:r>
     </w:p>
     <w:p>
       <w:pPr>
+        <w:pStyle w:val="Nagwek2"/>
+      </w:pPr>
+      <w:proofErr w:type="spellStart"/>
+      <w:r>
+        <w:lastRenderedPageBreak/>
+        <w:t>Perspektywa</w:t>
+      </w:r>
+      <w:proofErr w:type="spellEnd"/>
+      <w:r>
+        <w:t xml:space="preserve"> </w:t>
+      </w:r>
+      <w:proofErr w:type="spellStart"/>
+      <w:r>
+        <w:t>funkcjonalna</w:t>
+      </w:r>
+      <w:proofErr w:type="spellEnd"/>
+    </w:p>
+    <w:p>
+      <w:pPr>
         <w:jc w:val="center"/>
       </w:pPr>
       <w:r>
         <w:pict>
-          <v:shape id="_x0000_i1027" type="#_x0000_t75" style="width:357pt;height:357pt">
-            <v:imagedata r:id="rId10" o:title="Perspektywa funkcjonalna"/>
+          <v:shape id="_x0000_i1027" type="#_x0000_t75" style="width:462.75pt;height:410.25pt">
+            <v:imagedata r:id="rId11" o:title="Perspektywa funkcjonalna"/>
           </v:shape>
         </w:pict>
       </w:r>
@@ -583,8 +778,17 @@
     <w:p>
       <w:pPr>
         <w:pStyle w:val="Tekstpodstawowy"/>
-        <w:jc w:val="center"/>
-      </w:pPr>
+        <w:ind w:left="0"/>
+        <w:rPr>
+          <w:noProof/>
+        </w:rPr>
+      </w:pPr>
+      <w:r>
+        <w:rPr>
+          <w:noProof/>
+        </w:rPr>
+        <w:t>Opis warstw perspektywy wytwarzania jest również prawdziwy dla perspektywy funkcjonalnej. W niej również przedstwione są przykładowe konkretne komponenty systemu.</w:t>
+      </w:r>
     </w:p>
     <w:p>
       <w:pPr>
@@ -612,8 +816,6 @@
         </w:rPr>
         <w:t xml:space="preserve"> – wątek główny</w:t>
       </w:r>
-      <w:bookmarkStart w:id="2" w:name="_GoBack"/>
-      <w:bookmarkEnd w:id="2"/>
     </w:p>
     <w:p>
       <w:pPr>
@@ -635,8 +837,8 @@
       </w:pPr>
     </w:p>
     <w:sectPr>
-      <w:headerReference w:type="default" r:id="rId11"/>
-      <w:footerReference w:type="default" r:id="rId12"/>
+      <w:headerReference w:type="default" r:id="rId12"/>
+      <w:footerReference w:type="default" r:id="rId13"/>
       <w:pgSz w:w="12240" w:h="15840" w:code="1"/>
       <w:pgMar w:top="1440" w:right="1440" w:bottom="1440" w:left="1440" w:header="708" w:footer="708" w:gutter="0"/>
       <w:cols w:space="708"/>
@@ -722,21 +924,11 @@
           <w:r>
             <w:sym w:font="Symbol" w:char="F0D3"/>
           </w:r>
-          <w:r>
-            <w:fldChar w:fldCharType="begin"/>
-          </w:r>
-          <w:r>
-            <w:instrText xml:space="preserve"> DOCPROPERTY "Company"  \* MERGEFORMAT </w:instrText>
-          </w:r>
-          <w:r>
-            <w:fldChar w:fldCharType="separate"/>
-          </w:r>
-          <w:r>
-            <w:t>&lt;Company Name&gt;</w:t>
-          </w:r>
-          <w:r>
-            <w:fldChar w:fldCharType="end"/>
-          </w:r>
+          <w:fldSimple w:instr=" DOCPROPERTY &quot;Company&quot;  \* MERGEFORMAT ">
+            <w:r>
+              <w:t>&lt;Company Name&gt;</w:t>
+            </w:r>
+          </w:fldSimple>
           <w:r>
             <w:t xml:space="preserve">, </w:t>
           </w:r>
@@ -800,7 +992,7 @@
               <w:rStyle w:val="Numerstrony"/>
               <w:noProof/>
             </w:rPr>
-            <w:t>4</w:t>
+            <w:t>2</w:t>
           </w:r>
           <w:r>
             <w:rPr>
@@ -953,14 +1145,14 @@
         <v:path o:extrusionok="f" gradientshapeok="t" o:connecttype="rect"/>
         <o:lock v:ext="edit" aspectratio="t"/>
       </v:shapetype>
-      <v:shape id="_x0000_i1034" type="#_x0000_t75" style="width:29.25pt;height:27.75pt" o:bullet="t">
+      <v:shape id="_x0000_i1061" type="#_x0000_t75" style="width:29.25pt;height:27.75pt" o:bullet="t">
         <v:imagedata r:id="rId1" o:title="clip_image001"/>
       </v:shape>
     </w:pict>
   </w:numPicBullet>
   <w:numPicBullet w:numPicBulletId="1">
     <w:pict>
-      <v:shape id="_x0000_i1035" type="#_x0000_t75" style="width:30.75pt;height:30pt" o:bullet="t">
+      <v:shape id="_x0000_i1062" type="#_x0000_t75" style="width:30.75pt;height:30pt" o:bullet="t">
         <v:imagedata r:id="rId2" o:title="clip_image002"/>
       </v:shape>
     </w:pict>

</xml_diff>

<commit_message>
Taktyki i ich opis
</commit_message>
<xml_diff>
--- a/Architecture notebook.docx
+++ b/Architecture notebook.docx
@@ -258,13 +258,13 @@
         <w:tblLook w:val="04A0" w:firstRow="1" w:lastRow="0" w:firstColumn="1" w:lastColumn="0" w:noHBand="0" w:noVBand="1"/>
       </w:tblPr>
       <w:tblGrid>
-        <w:gridCol w:w="1526"/>
+        <w:gridCol w:w="1572"/>
         <w:gridCol w:w="7938"/>
       </w:tblGrid>
       <w:tr>
         <w:tc>
           <w:tcPr>
-            <w:tcW w:w="1526" w:type="dxa"/>
+            <w:tcW w:w="1572" w:type="dxa"/>
           </w:tcPr>
           <w:p>
             <w:pPr>
@@ -294,7 +294,7 @@
       <w:tr>
         <w:tc>
           <w:tcPr>
-            <w:tcW w:w="1526" w:type="dxa"/>
+            <w:tcW w:w="1572" w:type="dxa"/>
           </w:tcPr>
           <w:p>
             <w:pPr>
@@ -302,7 +302,7 @@
               <w:ind w:left="0"/>
             </w:pPr>
             <w:r>
-              <w:t>Autentykacja</w:t>
+              <w:t>Bezpieczeństwo</w:t>
             </w:r>
           </w:p>
         </w:tc>
@@ -314,19 +314,68 @@
             <w:pPr>
               <w:pStyle w:val="Tekstpodstawowy"/>
               <w:ind w:left="0"/>
+              <w:rPr>
+                <w:lang w:val="pl-PL"/>
+              </w:rPr>
             </w:pPr>
             <w:r>
-              <w:t>Logowanie użytkowników przy użyciu loginu I hasła</w:t>
+              <w:rPr>
+                <w:lang w:val="pl-PL"/>
+              </w:rPr>
+              <w:t>Autentykacja</w:t>
             </w:r>
-            <w:bookmarkStart w:id="2" w:name="_GoBack"/>
-            <w:bookmarkEnd w:id="2"/>
+            <w:r>
+              <w:rPr>
+                <w:lang w:val="pl-PL"/>
+              </w:rPr>
+              <w:br/>
+              <w:t>Autoryzacja</w:t>
+            </w:r>
+            <w:r>
+              <w:rPr>
+                <w:lang w:val="pl-PL"/>
+              </w:rPr>
+              <w:br/>
+              <w:t>Zapewnienie poufności danych (hasła)</w:t>
+            </w:r>
+            <w:r>
+              <w:rPr>
+                <w:lang w:val="pl-PL"/>
+              </w:rPr>
+              <w:br/>
+              <w:t>Walidacja danych</w:t>
+            </w:r>
+            <w:r>
+              <w:rPr>
+                <w:lang w:val="pl-PL"/>
+              </w:rPr>
+              <w:t xml:space="preserve"> otrzymanych od użytkownika</w:t>
+            </w:r>
+            <w:r>
+              <w:rPr>
+                <w:lang w:val="pl-PL"/>
+              </w:rPr>
+              <w:br/>
+            </w:r>
+            <w:r>
+              <w:rPr>
+                <w:lang w:val="pl-PL"/>
+              </w:rPr>
+              <w:t xml:space="preserve">Walidacja danych </w:t>
+            </w:r>
+            <w:r>
+              <w:rPr>
+                <w:lang w:val="pl-PL"/>
+              </w:rPr>
+              <w:t>zapisywanych do bazy</w:t>
+            </w:r>
           </w:p>
         </w:tc>
       </w:tr>
       <w:tr>
         <w:tc>
           <w:tcPr>
-            <w:tcW w:w="1526" w:type="dxa"/>
+            <w:tcW w:w="1572" w:type="dxa"/>
           </w:tcPr>
           <w:p>
             <w:pPr>
@@ -334,7 +383,13 @@
               <w:ind w:left="0"/>
             </w:pPr>
             <w:r>
-              <w:t>Autoryzacja</w:t>
+              <w:t xml:space="preserve">Wydajność </w:t>
+            </w:r>
+            <w:r>
+              <w:t>i</w:t>
+            </w:r>
+            <w:r>
+              <w:t xml:space="preserve"> skalowalność</w:t>
             </w:r>
           </w:p>
         </w:tc>
@@ -346,9 +401,48 @@
             <w:pPr>
               <w:pStyle w:val="Tekstpodstawowy"/>
               <w:ind w:left="0"/>
+              <w:rPr>
+                <w:lang w:val="pl-PL"/>
+              </w:rPr>
             </w:pPr>
             <w:r>
-              <w:t>RBAC</w:t>
+              <w:rPr>
+                <w:lang w:val="pl-PL"/>
+              </w:rPr>
+              <w:t>Wprowadzenie cache bazy danych</w:t>
+            </w:r>
+            <w:r>
+              <w:rPr>
+                <w:lang w:val="pl-PL"/>
+              </w:rPr>
+              <w:br/>
+              <w:t>Wprowadzenie cache przetworzonych danych</w:t>
+            </w:r>
+            <w:r>
+              <w:rPr>
+                <w:lang w:val="pl-PL"/>
+              </w:rPr>
+              <w:br/>
+              <w:t>Asynchroniczne wy</w:t>
+            </w:r>
+            <w:r>
+              <w:rPr>
+                <w:lang w:val="pl-PL"/>
+              </w:rPr>
+              <w:t>syłanie powiadomień o rezerwacj</w:t>
+            </w:r>
+            <w:r>
+              <w:rPr>
+                <w:lang w:val="pl-PL"/>
+              </w:rPr>
+              <w:t>i</w:t>
+            </w:r>
+            <w:r>
+              <w:rPr>
+                <w:lang w:val="pl-PL"/>
+              </w:rPr>
+              <w:br/>
+              <w:t>Równoważenie obciążenia</w:t>
             </w:r>
           </w:p>
         </w:tc>
@@ -356,15 +450,21 @@
       <w:tr>
         <w:tc>
           <w:tcPr>
-            <w:tcW w:w="1526" w:type="dxa"/>
+            <w:tcW w:w="1572" w:type="dxa"/>
           </w:tcPr>
           <w:p>
             <w:pPr>
               <w:pStyle w:val="Tekstpodstawowy"/>
               <w:ind w:left="0"/>
+              <w:rPr>
+                <w:lang w:val="pl-PL"/>
+              </w:rPr>
             </w:pPr>
             <w:r>
-              <w:t>Walidacja danych</w:t>
+              <w:rPr>
+                <w:lang w:val="pl-PL"/>
+              </w:rPr>
+              <w:t>Pielęgnowalność</w:t>
             </w:r>
           </w:p>
         </w:tc>
@@ -376,31 +476,16 @@
             <w:pPr>
               <w:pStyle w:val="Tekstpodstawowy"/>
               <w:ind w:left="0"/>
+              <w:rPr>
+                <w:lang w:val="pl-PL"/>
+              </w:rPr>
             </w:pPr>
-          </w:p>
-        </w:tc>
-      </w:tr>
-      <w:tr>
-        <w:tc>
-          <w:tcPr>
-            <w:tcW w:w="1526" w:type="dxa"/>
-          </w:tcPr>
-          <w:p>
-            <w:pPr>
-              <w:pStyle w:val="Tekstpodstawowy"/>
-              <w:ind w:left="0"/>
-            </w:pPr>
-          </w:p>
-        </w:tc>
-        <w:tc>
-          <w:tcPr>
-            <w:tcW w:w="7938" w:type="dxa"/>
-          </w:tcPr>
-          <w:p>
-            <w:pPr>
-              <w:pStyle w:val="Tekstpodstawowy"/>
-              <w:ind w:left="0"/>
-            </w:pPr>
+            <w:r>
+              <w:rPr>
+                <w:lang w:val="pl-PL"/>
+              </w:rPr>
+              <w:t>Wprowadzanie pośredników - interfejsów</w:t>
+            </w:r>
           </w:p>
         </w:tc>
       </w:tr>
@@ -408,13 +493,22 @@
     <w:p>
       <w:pPr>
         <w:pStyle w:val="Tekstpodstawowy"/>
+        <w:rPr>
+          <w:lang w:val="pl-PL"/>
+        </w:rPr>
       </w:pPr>
     </w:p>
     <w:p>
       <w:pPr>
         <w:pStyle w:val="Nagwek1"/>
-      </w:pPr>
-      <w:r>
+        <w:rPr>
+          <w:lang w:val="pl-PL"/>
+        </w:rPr>
+      </w:pPr>
+      <w:r>
+        <w:rPr>
+          <w:lang w:val="pl-PL"/>
+        </w:rPr>
         <w:t>Architectural Mechanisms</w:t>
       </w:r>
     </w:p>
@@ -423,7 +517,13 @@
         <w:pStyle w:val="InfoBlue"/>
       </w:pPr>
       <w:r>
-        <w:t xml:space="preserve">[List the architectural mechanisms and describe the current state of each one. Initially, each mechanism may be </w:t>
+        <w:rPr>
+          <w:lang w:val="pl-PL"/>
+        </w:rPr>
+        <w:t>[List the architectural mechanisms and d</w:t>
+      </w:r>
+      <w:r>
+        <w:t xml:space="preserve">escribe the current state of each one. Initially, each mechanism may be </w:t>
       </w:r>
       <w:r>
         <w:t xml:space="preserve">only </w:t>
@@ -452,82 +552,424 @@
         <w:pStyle w:val="Nagwek2"/>
       </w:pPr>
       <w:r>
-        <w:t>Architectural Mechanism 1</w:t>
+        <w:t>Autentykacja</w:t>
+      </w:r>
+    </w:p>
+    <w:p>
+      <w:pPr>
+        <w:ind w:firstLine="360"/>
+        <w:rPr>
+          <w:lang w:val="pl-PL"/>
+        </w:rPr>
+      </w:pPr>
+      <w:r>
+        <w:rPr>
+          <w:lang w:val="pl-PL"/>
+        </w:rPr>
+        <w:t>Logowanie przy użyciu nazwy użytkownika i hasła.</w:t>
+      </w:r>
+      <w:r>
+        <w:rPr>
+          <w:lang w:val="pl-PL"/>
+        </w:rPr>
+        <w:t xml:space="preserve"> Zastosowanie mechanizmu Spring Security.</w:t>
+      </w:r>
+    </w:p>
+    <w:p>
+      <w:pPr>
+        <w:pStyle w:val="Nagwek2"/>
+        <w:rPr>
+          <w:lang w:val="pl-PL"/>
+        </w:rPr>
+      </w:pPr>
+      <w:r>
+        <w:rPr>
+          <w:lang w:val="pl-PL"/>
+        </w:rPr>
+        <w:t>Autoryzacja</w:t>
+      </w:r>
+    </w:p>
+    <w:p>
+      <w:pPr>
+        <w:ind w:firstLine="360"/>
+        <w:rPr>
+          <w:lang w:val="pl-PL"/>
+        </w:rPr>
+      </w:pPr>
+      <w:r>
+        <w:rPr>
+          <w:lang w:val="pl-PL"/>
+        </w:rPr>
+        <w:t>Dostęp oparty o role i uprawnienia RBAC.</w:t>
+      </w:r>
+      <w:r>
+        <w:rPr>
+          <w:lang w:val="pl-PL"/>
+        </w:rPr>
+        <w:t xml:space="preserve"> </w:t>
+      </w:r>
+      <w:r>
+        <w:rPr>
+          <w:lang w:val="pl-PL"/>
+        </w:rPr>
+        <w:t>Zastosowanie mechanizmu Spring Security.</w:t>
+      </w:r>
+    </w:p>
+    <w:p>
+      <w:pPr>
+        <w:pStyle w:val="Nagwek2"/>
+        <w:rPr>
+          <w:lang w:val="pl-PL"/>
+        </w:rPr>
+      </w:pPr>
+      <w:r>
+        <w:rPr>
+          <w:lang w:val="pl-PL"/>
+        </w:rPr>
+        <w:lastRenderedPageBreak/>
+        <w:t>Zapewnienie poufności danych (hasła)</w:t>
+      </w:r>
+    </w:p>
+    <w:p>
+      <w:pPr>
+        <w:ind w:firstLine="360"/>
+        <w:rPr>
+          <w:lang w:val="pl-PL"/>
+        </w:rPr>
+      </w:pPr>
+      <w:r>
+        <w:rPr>
+          <w:lang w:val="pl-PL"/>
+        </w:rPr>
+        <w:t>Zastosowanie funkcji skrótu bcrypt</w:t>
+      </w:r>
+      <w:r>
+        <w:rPr>
+          <w:lang w:val="pl-PL"/>
+        </w:rPr>
+        <w:t xml:space="preserve"> z pakietu Spring Security.</w:t>
+      </w:r>
+      <w:r>
+        <w:rPr>
+          <w:lang w:val="pl-PL"/>
+        </w:rPr>
+        <w:t xml:space="preserve"> </w:t>
+      </w:r>
+    </w:p>
+    <w:p>
+      <w:pPr>
+        <w:pStyle w:val="Nagwek2"/>
+        <w:rPr>
+          <w:lang w:val="pl-PL"/>
+        </w:rPr>
+      </w:pPr>
+      <w:r>
+        <w:rPr>
+          <w:lang w:val="pl-PL"/>
+        </w:rPr>
+        <w:t xml:space="preserve">Walidacja </w:t>
+      </w:r>
+      <w:r>
+        <w:rPr>
+          <w:lang w:val="pl-PL"/>
+        </w:rPr>
+        <w:t>danych otrzymanych od użytkownika</w:t>
+      </w:r>
+    </w:p>
+    <w:p>
+      <w:pPr>
+        <w:pStyle w:val="Tekstpodstawowy"/>
+        <w:ind w:left="0" w:firstLine="360"/>
+        <w:rPr>
+          <w:lang w:val="pl-PL"/>
+        </w:rPr>
+      </w:pPr>
+      <w:r>
+        <w:rPr>
+          <w:lang w:val="pl-PL"/>
+        </w:rPr>
+        <w:t xml:space="preserve">Wykorzystanie standardu </w:t>
+      </w:r>
+      <w:r>
+        <w:rPr>
+          <w:lang w:val="pl-PL"/>
+        </w:rPr>
+        <w:t>JSR-303 Bean Validation</w:t>
+      </w:r>
+      <w:r>
+        <w:rPr>
+          <w:lang w:val="pl-PL"/>
+        </w:rPr>
+        <w:t xml:space="preserve">, </w:t>
+      </w:r>
+      <w:r>
+        <w:rPr>
+          <w:lang w:val="pl-PL"/>
+        </w:rPr>
+        <w:t xml:space="preserve">zaimplementowanego przez </w:t>
+      </w:r>
+      <w:r>
+        <w:rPr>
+          <w:lang w:val="pl-PL"/>
+        </w:rPr>
+        <w:t>Hibernate Validator</w:t>
+      </w:r>
+      <w:r>
+        <w:rPr>
+          <w:lang w:val="pl-PL"/>
+        </w:rPr>
+        <w:t>.</w:t>
+      </w:r>
+    </w:p>
+    <w:p>
+      <w:pPr>
+        <w:pStyle w:val="Nagwek2"/>
+        <w:rPr>
+          <w:lang w:val="pl-PL"/>
+        </w:rPr>
+      </w:pPr>
+      <w:r>
+        <w:rPr>
+          <w:lang w:val="pl-PL"/>
+        </w:rPr>
+        <w:t>Walidacja danych zapisywanych do bazy</w:t>
+      </w:r>
+    </w:p>
+    <w:p>
+      <w:pPr>
+        <w:pStyle w:val="Tekstpodstawowy"/>
+        <w:ind w:left="0" w:firstLine="360"/>
+        <w:rPr>
+          <w:lang w:val="pl-PL"/>
+        </w:rPr>
+      </w:pPr>
+      <w:r>
+        <w:rPr>
+          <w:lang w:val="pl-PL"/>
+        </w:rPr>
+        <w:t>Wykorzystanie mechanizmu walidacji zapisywanych danych bazy Postgresql</w:t>
+      </w:r>
+      <w:bookmarkStart w:id="2" w:name="_GoBack"/>
+      <w:bookmarkEnd w:id="2"/>
+      <w:r>
+        <w:rPr>
+          <w:lang w:val="pl-PL"/>
+        </w:rPr>
+        <w:t>.</w:t>
+      </w:r>
+    </w:p>
+    <w:p>
+      <w:pPr>
+        <w:pStyle w:val="Nagwek2"/>
+        <w:rPr>
+          <w:lang w:val="pl-PL"/>
+        </w:rPr>
+      </w:pPr>
+      <w:r>
+        <w:rPr>
+          <w:lang w:val="pl-PL"/>
+        </w:rPr>
+        <w:t>Wprowadzenie cache bazy danych</w:t>
+      </w:r>
+    </w:p>
+    <w:p>
+      <w:pPr>
+        <w:pStyle w:val="Tekstpodstawowy"/>
+        <w:ind w:left="0" w:firstLine="360"/>
+        <w:rPr>
+          <w:lang w:val="pl-PL"/>
+        </w:rPr>
+      </w:pPr>
+      <w:r>
+        <w:rPr>
+          <w:lang w:val="pl-PL"/>
+        </w:rPr>
+        <w:t>Wykorzystanie mechanizmu cachowania frameworku ORM Hibernate.</w:t>
+      </w:r>
+    </w:p>
+    <w:p>
+      <w:pPr>
+        <w:pStyle w:val="Nagwek2"/>
+        <w:rPr>
+          <w:lang w:val="pl-PL"/>
+        </w:rPr>
+      </w:pPr>
+      <w:r>
+        <w:rPr>
+          <w:lang w:val="pl-PL"/>
+        </w:rPr>
+        <w:t>Wprowadzenie cache przetworzonych danych</w:t>
+      </w:r>
+    </w:p>
+    <w:p>
+      <w:pPr>
+        <w:pStyle w:val="Tekstpodstawowy"/>
+        <w:ind w:left="0" w:firstLine="360"/>
+        <w:rPr>
+          <w:lang w:val="pl-PL"/>
+        </w:rPr>
+      </w:pPr>
+      <w:r>
+        <w:rPr>
+          <w:lang w:val="pl-PL"/>
+        </w:rPr>
+        <w:t xml:space="preserve">Wykorzystanie mechanizmu biblioteki </w:t>
+      </w:r>
+      <w:r>
+        <w:rPr>
+          <w:lang w:val="pl-PL"/>
+        </w:rPr>
+        <w:t>Ehcache</w:t>
+      </w:r>
+    </w:p>
+    <w:p>
+      <w:pPr>
+        <w:pStyle w:val="Nagwek2"/>
+        <w:rPr>
+          <w:lang w:val="pl-PL"/>
+        </w:rPr>
+      </w:pPr>
+      <w:r>
+        <w:rPr>
+          <w:lang w:val="pl-PL"/>
+        </w:rPr>
+        <w:t>Asynchroniczne wy</w:t>
+      </w:r>
+      <w:r>
+        <w:rPr>
+          <w:lang w:val="pl-PL"/>
+        </w:rPr>
+        <w:t>syłanie powiadomień o rezerwacji</w:t>
+      </w:r>
+    </w:p>
+    <w:p>
+      <w:pPr>
+        <w:pStyle w:val="Tekstpodstawowy"/>
+        <w:ind w:left="360"/>
+        <w:rPr>
+          <w:lang w:val="pl-PL"/>
+        </w:rPr>
+      </w:pPr>
+      <w:r>
+        <w:rPr>
+          <w:lang w:val="pl-PL"/>
+        </w:rPr>
+        <w:t>Wysyłanie wiadomości o nagłówku i treści maila do osobnego wątku, który wiadomości będzie konsumował i wysyłał emaile z potwierdzeniem rejestracji.</w:t>
+      </w:r>
+      <w:r>
+        <w:rPr>
+          <w:lang w:val="pl-PL"/>
+        </w:rPr>
+        <w:t xml:space="preserve"> Wykorzystanie mechanizmu Spring Integration.</w:t>
+      </w:r>
+    </w:p>
+    <w:p>
+      <w:pPr>
+        <w:pStyle w:val="Nagwek2"/>
+        <w:rPr>
+          <w:lang w:val="pl-PL"/>
+        </w:rPr>
+      </w:pPr>
+      <w:r>
+        <w:rPr>
+          <w:lang w:val="pl-PL"/>
+        </w:rPr>
+        <w:t>Równoważenie obciążenia</w:t>
+      </w:r>
+    </w:p>
+    <w:p>
+      <w:pPr>
+        <w:pStyle w:val="Tekstpodstawowy"/>
+        <w:ind w:left="360"/>
+        <w:rPr>
+          <w:lang w:val="pl-PL"/>
+        </w:rPr>
+      </w:pPr>
+      <w:r>
+        <w:rPr>
+          <w:lang w:val="pl-PL"/>
+        </w:rPr>
+        <w:t>Wykorzystanie dwóch instancji aplikacji i mechanizmu load balancera do rozdzielania żądań użytkowników.</w:t>
+      </w:r>
+    </w:p>
+    <w:p>
+      <w:pPr>
+        <w:pStyle w:val="Nagwek2"/>
+        <w:rPr>
+          <w:lang w:val="pl-PL"/>
+        </w:rPr>
+      </w:pPr>
+      <w:r>
+        <w:rPr>
+          <w:lang w:val="pl-PL"/>
+        </w:rPr>
+        <w:t>Wprowadzanie pośredników - interfejsów</w:t>
+      </w:r>
+    </w:p>
+    <w:p>
+      <w:pPr>
+        <w:pStyle w:val="Tekstpodstawowy"/>
+        <w:ind w:left="360"/>
+        <w:rPr>
+          <w:lang w:val="pl-PL"/>
+        </w:rPr>
+      </w:pPr>
+      <w:r>
+        <w:rPr>
+          <w:lang w:val="pl-PL"/>
+        </w:rPr>
+        <w:t xml:space="preserve">Wykorzystanie paradygmatu odwrócenia kontroli i mechanizmu wstrzykiwania zależności </w:t>
+      </w:r>
+      <w:r>
+        <w:rPr>
+          <w:lang w:val="pl-PL"/>
+        </w:rPr>
+        <w:t>do inicjalizacji obiektów, zaimplementowanego przez Spring.</w:t>
+      </w:r>
+    </w:p>
+    <w:p>
+      <w:pPr>
+        <w:pStyle w:val="Nagwek1"/>
+      </w:pPr>
+      <w:r>
+        <w:t xml:space="preserve">Key </w:t>
+      </w:r>
+      <w:r>
+        <w:t>a</w:t>
+      </w:r>
+      <w:r>
+        <w:t>bstractions</w:t>
       </w:r>
     </w:p>
     <w:p>
       <w:pPr>
         <w:pStyle w:val="InfoBlue"/>
-        <w:ind w:firstLine="360"/>
-      </w:pPr>
-      <w:r>
-        <w:t>[Describe the purpose, attributes, and function of the architectural mechanism.]</w:t>
-      </w:r>
-    </w:p>
-    <w:p>
-      <w:pPr>
-        <w:pStyle w:val="Nagwek2"/>
-      </w:pPr>
-      <w:r>
-        <w:t>Architectural Mechanism 2</w:t>
-      </w:r>
-    </w:p>
-    <w:p>
-      <w:pPr>
-        <w:pStyle w:val="InfoBlue"/>
-        <w:ind w:firstLine="360"/>
-      </w:pPr>
-      <w:r>
-        <w:t>[Describe the purpose, attributes, and function of the architectural mechanism.]</w:t>
+      </w:pPr>
+      <w:r>
+        <w:t>[List</w:t>
+      </w:r>
+      <w:r>
+        <w:t xml:space="preserve"> and briefly describe</w:t>
+      </w:r>
+      <w:r>
+        <w:t xml:space="preserve"> the key abstractions of the system. </w:t>
+      </w:r>
+      <w:r>
+        <w:t>This should be a relatively short list of the critical concepts that define the system. The key abstractions will usually translate to the initial analysis classes and important patterns.]</w:t>
+      </w:r>
+      <w:r>
+        <w:t xml:space="preserve"> Perspektywa informacyjna</w:t>
       </w:r>
     </w:p>
     <w:p>
       <w:pPr>
         <w:pStyle w:val="Tekstpodstawowy"/>
-      </w:pPr>
-    </w:p>
-    <w:p>
-      <w:pPr>
-        <w:pStyle w:val="Nagwek1"/>
+        <w:jc w:val="center"/>
       </w:pPr>
       <w:r>
         <w:lastRenderedPageBreak/>
-        <w:t xml:space="preserve">Key </w:t>
-      </w:r>
-      <w:r>
-        <w:t>a</w:t>
-      </w:r>
-      <w:r>
-        <w:t>bstractions</w:t>
-      </w:r>
-    </w:p>
-    <w:p>
-      <w:pPr>
-        <w:pStyle w:val="InfoBlue"/>
-      </w:pPr>
-      <w:r>
-        <w:t>[List</w:t>
-      </w:r>
-      <w:r>
-        <w:t xml:space="preserve"> and briefly describe</w:t>
-      </w:r>
-      <w:r>
-        <w:t xml:space="preserve"> the key abstractions of the system. </w:t>
-      </w:r>
-      <w:r>
-        <w:t>This should be a relatively short list of the critical concepts that define the system. The key abstractions will usually translate to the initial analysis classes and important patterns.]</w:t>
-      </w:r>
-      <w:r>
-        <w:t xml:space="preserve"> Perspektywa informacyjna</w:t>
-      </w:r>
-    </w:p>
-    <w:p>
-      <w:pPr>
-        <w:pStyle w:val="Tekstpodstawowy"/>
-      </w:pPr>
-      <w:r>
         <w:pict>
-          <v:shape id="_x0000_i1028" type="#_x0000_t75" style="width:396pt;height:315pt">
+          <v:shape id="_x0000_i1028" type="#_x0000_t75" style="width:425.25pt;height:313.5pt">
             <v:imagedata r:id="rId8" o:title="Perspektywa informacyjna - struktura"/>
           </v:shape>
         </w:pict>
@@ -618,53 +1060,62 @@
         <w:pStyle w:val="Tekstpodstawowy"/>
         <w:rPr>
           <w:noProof/>
+          <w:lang w:val="pl-PL"/>
         </w:rPr>
       </w:pPr>
       <w:r>
         <w:rPr>
           <w:noProof/>
+          <w:lang w:val="pl-PL"/>
         </w:rPr>
         <w:t>Aplikacja znajdować sie będzie w jednym głównym pakiecie Traveler.</w:t>
       </w:r>
       <w:r>
         <w:rPr>
           <w:noProof/>
+          <w:lang w:val="pl-PL"/>
         </w:rPr>
         <w:t xml:space="preserve"> Pakiet ten będzie zawierał podpakiety, każdy posiadający </w:t>
       </w:r>
       <w:r>
         <w:rPr>
           <w:noProof/>
+          <w:lang w:val="pl-PL"/>
         </w:rPr>
         <w:t>osobną warstę aplikacji. Na samym sczycie będzie warstwa widoku, która wykorzystywać będzie obiekty modelu.</w:t>
       </w:r>
       <w:r>
         <w:rPr>
           <w:noProof/>
+          <w:lang w:val="pl-PL"/>
         </w:rPr>
         <w:t xml:space="preserve"> Warstwa kontrolerów będzie odpowiedzialna za wywołanie odpowiednich akcji z warstwy </w:t>
       </w:r>
       <w:r>
         <w:rPr>
           <w:noProof/>
+          <w:lang w:val="pl-PL"/>
         </w:rPr>
         <w:t>serwisowej</w:t>
       </w:r>
       <w:r>
         <w:rPr>
           <w:noProof/>
+          <w:lang w:val="pl-PL"/>
         </w:rPr>
         <w:t xml:space="preserve"> oraz zwrócenie odpowiedniego widoku.</w:t>
       </w:r>
       <w:r>
         <w:rPr>
           <w:noProof/>
+          <w:lang w:val="pl-PL"/>
         </w:rPr>
         <w:t xml:space="preserve"> Swoje działania będzie opierać na wynikach zwróconych z warstwy serwisowej lub właściowościach obiektów modelu.</w:t>
       </w:r>
       <w:r>
         <w:rPr>
           <w:noProof/>
+          <w:lang w:val="pl-PL"/>
         </w:rPr>
         <w:t xml:space="preserve"> Warstwa serwisowa wykonje logikę biznesową z użyciem modeli biznesowych. Do utrwalania danych wykorzystuje wzorzec repozytorium reprezentowany przez warstwę o takiej samej nazwie.</w:t>
       </w:r>
@@ -697,41 +1148,48 @@
       <w:pPr>
         <w:rPr>
           <w:noProof/>
+          <w:lang w:val="pl-PL"/>
         </w:rPr>
       </w:pPr>
       <w:r>
         <w:rPr>
           <w:noProof/>
+          <w:lang w:val="pl-PL"/>
         </w:rPr>
         <w:t>Aplikacje zainstalwoane</w:t>
       </w:r>
       <w:r>
         <w:rPr>
           <w:noProof/>
+          <w:lang w:val="pl-PL"/>
         </w:rPr>
         <w:t xml:space="preserve"> będzie </w:t>
       </w:r>
       <w:r>
         <w:rPr>
           <w:noProof/>
+          <w:lang w:val="pl-PL"/>
         </w:rPr>
         <w:t>w kontenerach</w:t>
       </w:r>
       <w:r>
         <w:rPr>
           <w:noProof/>
+          <w:lang w:val="pl-PL"/>
         </w:rPr>
         <w:t xml:space="preserve"> aplikacji Tomcat. </w:t>
       </w:r>
       <w:r>
         <w:rPr>
           <w:noProof/>
+          <w:lang w:val="pl-PL"/>
         </w:rPr>
         <w:t>Przewidujemy konieczność uruchomienia dwóch instancji aplikacji w celu rozłożenia obciążenia. Aplikacja będzie korzystać z rozproszonej bazy danych.</w:t>
       </w:r>
       <w:r>
         <w:rPr>
           <w:noProof/>
+          <w:lang w:val="pl-PL"/>
         </w:rPr>
         <w:t xml:space="preserve"> Rozłożeniem obciążenia pomiędzy aplikacjami zajmie się load balancer.</w:t>
       </w:r>
@@ -768,8 +1226,15 @@
       <w:r>
         <w:rPr>
           <w:noProof/>
-        </w:rPr>
-        <w:t>Opis warstw perspektywy wytwarzania jest również prawdziwy dla perspektywy funkcjonalnej. W niej również przedstwione są przykładowe konkretne komponenty systemu.</w:t>
+          <w:lang w:val="pl-PL"/>
+        </w:rPr>
+        <w:t xml:space="preserve">Opis warstw perspektywy wytwarzania jest również prawdziwy dla perspektywy funkcjonalnej. </w:t>
+      </w:r>
+      <w:r>
+        <w:rPr>
+          <w:noProof/>
+        </w:rPr>
+        <w:t>W niej również przedstwione są przykładowe konkretne komponenty systemu.</w:t>
       </w:r>
     </w:p>
     <w:p>
@@ -906,11 +1371,21 @@
           <w:r>
             <w:sym w:font="Symbol" w:char="F0D3"/>
           </w:r>
-          <w:fldSimple w:instr=" DOCPROPERTY &quot;Company&quot;  \* MERGEFORMAT ">
-            <w:r>
-              <w:t>&lt;Company Name&gt;</w:t>
-            </w:r>
-          </w:fldSimple>
+          <w:r>
+            <w:fldChar w:fldCharType="begin"/>
+          </w:r>
+          <w:r>
+            <w:instrText xml:space="preserve"> DOCPROPERTY "Company"  \* MERGEFORMAT </w:instrText>
+          </w:r>
+          <w:r>
+            <w:fldChar w:fldCharType="separate"/>
+          </w:r>
+          <w:r>
+            <w:t>&lt;Company Name&gt;</w:t>
+          </w:r>
+          <w:r>
+            <w:fldChar w:fldCharType="end"/>
+          </w:r>
           <w:r>
             <w:t xml:space="preserve">, </w:t>
           </w:r>
@@ -974,7 +1449,7 @@
               <w:rStyle w:val="Numerstrony"/>
               <w:noProof/>
             </w:rPr>
-            <w:t>1</w:t>
+            <w:t>2</w:t>
           </w:r>
           <w:r>
             <w:rPr>
@@ -1127,14 +1602,14 @@
         <v:path o:extrusionok="f" gradientshapeok="t" o:connecttype="rect"/>
         <o:lock v:ext="edit" aspectratio="t"/>
       </v:shapetype>
-      <v:shape id="_x0000_i1063" type="#_x0000_t75" style="width:29.25pt;height:27.75pt" o:bullet="t">
+      <v:shape id="_x0000_i1172" type="#_x0000_t75" style="width:29.25pt;height:27.75pt" o:bullet="t">
         <v:imagedata r:id="rId1" o:title="clip_image001"/>
       </v:shape>
     </w:pict>
   </w:numPicBullet>
   <w:numPicBullet w:numPicBulletId="1">
     <w:pict>
-      <v:shape id="_x0000_i1064" type="#_x0000_t75" style="width:30.75pt;height:30pt" o:bullet="t">
+      <v:shape id="_x0000_i1173" type="#_x0000_t75" style="width:30.75pt;height:30pt" o:bullet="t">
         <v:imagedata r:id="rId2" o:title="clip_image002"/>
       </v:shape>
     </w:pict>

</xml_diff>

<commit_message>
Poprawienie typow w perpektywie informacyjnej
</commit_message>
<xml_diff>
--- a/Architecture notebook.docx
+++ b/Architecture notebook.docx
@@ -356,18 +356,7 @@
                 <w:lang w:val="pl-PL"/>
               </w:rPr>
               <w:br/>
-            </w:r>
-            <w:r>
-              <w:rPr>
-                <w:lang w:val="pl-PL"/>
-              </w:rPr>
-              <w:t xml:space="preserve">Walidacja danych </w:t>
-            </w:r>
-            <w:r>
-              <w:rPr>
-                <w:lang w:val="pl-PL"/>
-              </w:rPr>
-              <w:t>zapisywanych do bazy</w:t>
+              <w:t>Walidacja danych zapisywanych do bazy</w:t>
             </w:r>
           </w:p>
         </w:tc>
@@ -606,13 +595,7 @@
         <w:rPr>
           <w:lang w:val="pl-PL"/>
         </w:rPr>
-        <w:t xml:space="preserve"> </w:t>
-      </w:r>
-      <w:r>
-        <w:rPr>
-          <w:lang w:val="pl-PL"/>
-        </w:rPr>
-        <w:t>Zastosowanie mechanizmu Spring Security.</w:t>
+        <w:t xml:space="preserve"> Zastosowanie mechanizmu Spring Security.</w:t>
       </w:r>
     </w:p>
     <w:p>
@@ -749,8 +732,6 @@
         </w:rPr>
         <w:t>Wykorzystanie mechanizmu walidacji zapisywanych danych bazy Postgresql</w:t>
       </w:r>
-      <w:bookmarkStart w:id="2" w:name="_GoBack"/>
-      <w:bookmarkEnd w:id="2"/>
       <w:r>
         <w:rPr>
           <w:lang w:val="pl-PL"/>
@@ -969,11 +950,13 @@
       <w:r>
         <w:lastRenderedPageBreak/>
         <w:pict>
-          <v:shape id="_x0000_i1028" type="#_x0000_t75" style="width:425.25pt;height:313.5pt">
+          <v:shape id="_x0000_i1028" type="#_x0000_t75" style="width:398.25pt;height:294pt">
             <v:imagedata r:id="rId8" o:title="Perspektywa informacyjna - struktura"/>
           </v:shape>
         </w:pict>
       </w:r>
+      <w:bookmarkStart w:id="2" w:name="_GoBack"/>
+      <w:bookmarkEnd w:id="2"/>
     </w:p>
     <w:p>
       <w:pPr>
@@ -1371,21 +1354,11 @@
           <w:r>
             <w:sym w:font="Symbol" w:char="F0D3"/>
           </w:r>
-          <w:r>
-            <w:fldChar w:fldCharType="begin"/>
-          </w:r>
-          <w:r>
-            <w:instrText xml:space="preserve"> DOCPROPERTY "Company"  \* MERGEFORMAT </w:instrText>
-          </w:r>
-          <w:r>
-            <w:fldChar w:fldCharType="separate"/>
-          </w:r>
-          <w:r>
-            <w:t>&lt;Company Name&gt;</w:t>
-          </w:r>
-          <w:r>
-            <w:fldChar w:fldCharType="end"/>
-          </w:r>
+          <w:fldSimple w:instr=" DOCPROPERTY &quot;Company&quot;  \* MERGEFORMAT ">
+            <w:r>
+              <w:t>&lt;Company Name&gt;</w:t>
+            </w:r>
+          </w:fldSimple>
           <w:r>
             <w:t xml:space="preserve">, </w:t>
           </w:r>
@@ -1602,14 +1575,14 @@
         <v:path o:extrusionok="f" gradientshapeok="t" o:connecttype="rect"/>
         <o:lock v:ext="edit" aspectratio="t"/>
       </v:shapetype>
-      <v:shape id="_x0000_i1172" type="#_x0000_t75" style="width:29.25pt;height:27.75pt" o:bullet="t">
+      <v:shape id="_x0000_i1030" type="#_x0000_t75" style="width:29.25pt;height:27.75pt" o:bullet="t">
         <v:imagedata r:id="rId1" o:title="clip_image001"/>
       </v:shape>
     </w:pict>
   </w:numPicBullet>
   <w:numPicBullet w:numPicBulletId="1">
     <w:pict>
-      <v:shape id="_x0000_i1173" type="#_x0000_t75" style="width:30.75pt;height:30pt" o:bullet="t">
+      <v:shape id="_x0000_i1031" type="#_x0000_t75" style="width:30.75pt;height:30pt" o:bullet="t">
         <v:imagedata r:id="rId2" o:title="clip_image002"/>
       </v:shape>
     </w:pict>

</xml_diff>

<commit_message>
Wymagania i wklejenie PU
</commit_message>
<xml_diff>
--- a/Architecture notebook.docx
+++ b/Architecture notebook.docx
@@ -222,7 +222,118 @@
         <w:t xml:space="preserve"> such as: Are there hardware dependencies that should be isolated from the rest of the system? Does the system need to function efficiently under unusual conditions?]</w:t>
       </w:r>
       <w:r>
-        <w:t xml:space="preserve"> Wymagania</w:t>
+        <w:t xml:space="preserve"> </w:t>
+      </w:r>
+      <w:proofErr w:type="spellStart"/>
+      <w:r>
+        <w:t>Wymagania</w:t>
+      </w:r>
+      <w:proofErr w:type="spellEnd"/>
+    </w:p>
+    <w:p>
+      <w:pPr>
+        <w:pStyle w:val="Tekstpodstawowy"/>
+        <w:rPr>
+          <w:lang w:val="pl-PL"/>
+        </w:rPr>
+      </w:pPr>
+      <w:r>
+        <w:rPr>
+          <w:lang w:val="pl-PL"/>
+        </w:rPr>
+        <w:t>Bezpieczeństwo</w:t>
+      </w:r>
+      <w:r>
+        <w:rPr>
+          <w:lang w:val="pl-PL"/>
+        </w:rPr>
+        <w:t xml:space="preserve"> – aplikacja </w:t>
+      </w:r>
+      <w:r>
+        <w:rPr>
+          <w:lang w:val="pl-PL"/>
+        </w:rPr>
+        <w:t>powinna wspomagać ochronę przed nieautoryzowanym dostępem oraz przeciwdziałać utracie spójności danych.</w:t>
+      </w:r>
+    </w:p>
+    <w:p>
+      <w:pPr>
+        <w:pStyle w:val="Tekstpodstawowy"/>
+        <w:rPr>
+          <w:lang w:val="pl-PL"/>
+        </w:rPr>
+      </w:pPr>
+      <w:r>
+        <w:rPr>
+          <w:lang w:val="pl-PL"/>
+        </w:rPr>
+        <w:t>Wydajność i skalowalność</w:t>
+      </w:r>
+      <w:r>
+        <w:rPr>
+          <w:lang w:val="pl-PL"/>
+        </w:rPr>
+        <w:t xml:space="preserve"> – </w:t>
+      </w:r>
+      <w:r>
+        <w:rPr>
+          <w:lang w:val="pl-PL"/>
+        </w:rPr>
+        <w:t>aplikacja</w:t>
+      </w:r>
+      <w:r>
+        <w:rPr>
+          <w:lang w:val="pl-PL"/>
+        </w:rPr>
+        <w:t xml:space="preserve"> powinna spełnić wymagania wydajnościowe podane w </w:t>
+      </w:r>
+      <w:proofErr w:type="spellStart"/>
+      <w:r>
+        <w:rPr>
+          <w:lang w:val="pl-PL"/>
+        </w:rPr>
+        <w:t>Supporting</w:t>
+      </w:r>
+      <w:proofErr w:type="spellEnd"/>
+      <w:r>
+        <w:rPr>
+          <w:lang w:val="pl-PL"/>
+        </w:rPr>
+        <w:t xml:space="preserve"> </w:t>
+      </w:r>
+      <w:proofErr w:type="spellStart"/>
+      <w:r>
+        <w:rPr>
+          <w:lang w:val="pl-PL"/>
+        </w:rPr>
+        <w:t>Requirements</w:t>
+      </w:r>
+      <w:proofErr w:type="spellEnd"/>
+      <w:r>
+        <w:rPr>
+          <w:lang w:val="pl-PL"/>
+        </w:rPr>
+        <w:t>.</w:t>
+      </w:r>
+    </w:p>
+    <w:p>
+      <w:pPr>
+        <w:pStyle w:val="Tekstpodstawowy"/>
+        <w:rPr>
+          <w:lang w:val="pl-PL"/>
+        </w:rPr>
+      </w:pPr>
+      <w:r>
+        <w:rPr>
+          <w:lang w:val="pl-PL"/>
+        </w:rPr>
+        <w:t>Pielęgnowalność</w:t>
+      </w:r>
+      <w:r>
+        <w:rPr>
+          <w:lang w:val="pl-PL"/>
+        </w:rPr>
+        <w:t xml:space="preserve"> – aplikacja powinna ułatwiać wprowadzanie zmian.</w:t>
       </w:r>
     </w:p>
     <w:p>
@@ -240,9 +351,11 @@
       <w:r>
         <w:t xml:space="preserve">[List the decisions that have been made regarding architectural approaches and the constraints being placed on the way that the developers build the system. These will serve as guidelines for defining architecturally significant parts of the system. Justify each decision or constraint so that developers understand the importance of building the system according to the context created by those decisions and constraints. This may include a list of DOs and DON’Ts to guide the developers in building the system.] </w:t>
       </w:r>
+      <w:proofErr w:type="spellStart"/>
       <w:r>
         <w:t>Taktyki</w:t>
       </w:r>
+      <w:proofErr w:type="spellEnd"/>
     </w:p>
     <w:tbl>
       <w:tblPr>
@@ -301,9 +414,11 @@
               <w:pStyle w:val="Tekstpodstawowy"/>
               <w:ind w:left="0"/>
             </w:pPr>
+            <w:proofErr w:type="spellStart"/>
             <w:r>
               <w:t>Bezpieczeństwo</w:t>
             </w:r>
+            <w:proofErr w:type="spellEnd"/>
           </w:p>
         </w:tc>
         <w:tc>
@@ -371,15 +486,27 @@
               <w:pStyle w:val="Tekstpodstawowy"/>
               <w:ind w:left="0"/>
             </w:pPr>
+            <w:proofErr w:type="spellStart"/>
             <w:r>
-              <w:t xml:space="preserve">Wydajność </w:t>
+              <w:t>Wydajność</w:t>
             </w:r>
+            <w:proofErr w:type="spellEnd"/>
+            <w:r>
+              <w:t xml:space="preserve"> </w:t>
+            </w:r>
+            <w:proofErr w:type="spellStart"/>
             <w:r>
               <w:t>i</w:t>
             </w:r>
+            <w:proofErr w:type="spellEnd"/>
             <w:r>
-              <w:t xml:space="preserve"> skalowalność</w:t>
+              <w:t xml:space="preserve"> </w:t>
             </w:r>
+            <w:proofErr w:type="spellStart"/>
+            <w:r>
+              <w:t>skalowalność</w:t>
+            </w:r>
+            <w:proofErr w:type="spellEnd"/>
           </w:p>
         </w:tc>
         <w:tc>
@@ -494,12 +621,28 @@
           <w:lang w:val="pl-PL"/>
         </w:rPr>
       </w:pPr>
-      <w:r>
-        <w:rPr>
-          <w:lang w:val="pl-PL"/>
-        </w:rPr>
-        <w:t>Architectural Mechanisms</w:t>
-      </w:r>
+      <w:proofErr w:type="spellStart"/>
+      <w:r>
+        <w:rPr>
+          <w:lang w:val="pl-PL"/>
+        </w:rPr>
+        <w:t>Architectural</w:t>
+      </w:r>
+      <w:proofErr w:type="spellEnd"/>
+      <w:r>
+        <w:rPr>
+          <w:lang w:val="pl-PL"/>
+        </w:rPr>
+        <w:t xml:space="preserve"> </w:t>
+      </w:r>
+      <w:proofErr w:type="spellStart"/>
+      <w:r>
+        <w:rPr>
+          <w:lang w:val="pl-PL"/>
+        </w:rPr>
+        <w:t>Mechanisms</w:t>
+      </w:r>
+      <w:proofErr w:type="spellEnd"/>
     </w:p>
     <w:p>
       <w:pPr>
@@ -509,10 +652,43 @@
         <w:rPr>
           <w:lang w:val="pl-PL"/>
         </w:rPr>
-        <w:t>[List the architectural mechanisms and d</w:t>
-      </w:r>
-      <w:r>
-        <w:t xml:space="preserve">escribe the current state of each one. Initially, each mechanism may be </w:t>
+        <w:t xml:space="preserve">[List the </w:t>
+      </w:r>
+      <w:proofErr w:type="spellStart"/>
+      <w:r>
+        <w:rPr>
+          <w:lang w:val="pl-PL"/>
+        </w:rPr>
+        <w:t>architectural</w:t>
+      </w:r>
+      <w:proofErr w:type="spellEnd"/>
+      <w:r>
+        <w:rPr>
+          <w:lang w:val="pl-PL"/>
+        </w:rPr>
+        <w:t xml:space="preserve"> </w:t>
+      </w:r>
+      <w:proofErr w:type="spellStart"/>
+      <w:r>
+        <w:rPr>
+          <w:lang w:val="pl-PL"/>
+        </w:rPr>
+        <w:t>mechanisms</w:t>
+      </w:r>
+      <w:proofErr w:type="spellEnd"/>
+      <w:r>
+        <w:rPr>
+          <w:lang w:val="pl-PL"/>
+        </w:rPr>
+        <w:t xml:space="preserve"> and d</w:t>
+      </w:r>
+      <w:proofErr w:type="spellStart"/>
+      <w:r>
+        <w:t>escribe</w:t>
+      </w:r>
+      <w:proofErr w:type="spellEnd"/>
+      <w:r>
+        <w:t xml:space="preserve"> the current state of each one. Initially, each mechanism may be </w:t>
       </w:r>
       <w:r>
         <w:t xml:space="preserve">only </w:t>
@@ -533,16 +709,40 @@
         <w:t>ll evolve until the mechanism is a collaboration or pattern that can be directly applied to some aspect of the design.]</w:t>
       </w:r>
       <w:r>
-        <w:t xml:space="preserve"> Jak taktyki zrobić</w:t>
-      </w:r>
+        <w:t xml:space="preserve"> </w:t>
+      </w:r>
+      <w:proofErr w:type="spellStart"/>
+      <w:r>
+        <w:t>Jak</w:t>
+      </w:r>
+      <w:proofErr w:type="spellEnd"/>
+      <w:r>
+        <w:t xml:space="preserve"> </w:t>
+      </w:r>
+      <w:proofErr w:type="spellStart"/>
+      <w:r>
+        <w:t>taktyki</w:t>
+      </w:r>
+      <w:proofErr w:type="spellEnd"/>
+      <w:r>
+        <w:t xml:space="preserve"> </w:t>
+      </w:r>
+      <w:proofErr w:type="spellStart"/>
+      <w:r>
+        <w:t>zrobić</w:t>
+      </w:r>
+      <w:proofErr w:type="spellEnd"/>
     </w:p>
     <w:p>
       <w:pPr>
         <w:pStyle w:val="Nagwek2"/>
       </w:pPr>
-      <w:r>
+      <w:proofErr w:type="spellStart"/>
+      <w:r>
+        <w:lastRenderedPageBreak/>
         <w:t>Autentykacja</w:t>
       </w:r>
+      <w:proofErr w:type="spellEnd"/>
     </w:p>
     <w:p>
       <w:pPr>
@@ -609,7 +809,6 @@
         <w:rPr>
           <w:lang w:val="pl-PL"/>
         </w:rPr>
-        <w:lastRenderedPageBreak/>
         <w:t>Zapewnienie poufności danych (hasła)</w:t>
       </w:r>
     </w:p>
@@ -624,8 +823,16 @@
         <w:rPr>
           <w:lang w:val="pl-PL"/>
         </w:rPr>
-        <w:t>Zastosowanie funkcji skrótu bcrypt</w:t>
-      </w:r>
+        <w:t xml:space="preserve">Zastosowanie funkcji skrótu </w:t>
+      </w:r>
+      <w:proofErr w:type="spellStart"/>
+      <w:r>
+        <w:rPr>
+          <w:lang w:val="pl-PL"/>
+        </w:rPr>
+        <w:t>bcrypt</w:t>
+      </w:r>
+      <w:proofErr w:type="spellEnd"/>
       <w:r>
         <w:rPr>
           <w:lang w:val="pl-PL"/>
@@ -677,8 +884,16 @@
         <w:rPr>
           <w:lang w:val="pl-PL"/>
         </w:rPr>
-        <w:t>JSR-303 Bean Validation</w:t>
-      </w:r>
+        <w:t xml:space="preserve">JSR-303 Bean </w:t>
+      </w:r>
+      <w:proofErr w:type="spellStart"/>
+      <w:r>
+        <w:rPr>
+          <w:lang w:val="pl-PL"/>
+        </w:rPr>
+        <w:t>Validation</w:t>
+      </w:r>
+      <w:proofErr w:type="spellEnd"/>
       <w:r>
         <w:rPr>
           <w:lang w:val="pl-PL"/>
@@ -691,12 +906,28 @@
         </w:rPr>
         <w:t xml:space="preserve">zaimplementowanego przez </w:t>
       </w:r>
-      <w:r>
-        <w:rPr>
-          <w:lang w:val="pl-PL"/>
-        </w:rPr>
-        <w:t>Hibernate Validator</w:t>
-      </w:r>
+      <w:proofErr w:type="spellStart"/>
+      <w:r>
+        <w:rPr>
+          <w:lang w:val="pl-PL"/>
+        </w:rPr>
+        <w:t>Hibernate</w:t>
+      </w:r>
+      <w:proofErr w:type="spellEnd"/>
+      <w:r>
+        <w:rPr>
+          <w:lang w:val="pl-PL"/>
+        </w:rPr>
+        <w:t xml:space="preserve"> </w:t>
+      </w:r>
+      <w:proofErr w:type="spellStart"/>
+      <w:r>
+        <w:rPr>
+          <w:lang w:val="pl-PL"/>
+        </w:rPr>
+        <w:t>Validator</w:t>
+      </w:r>
+      <w:proofErr w:type="spellEnd"/>
       <w:r>
         <w:rPr>
           <w:lang w:val="pl-PL"/>
@@ -730,8 +961,16 @@
         <w:rPr>
           <w:lang w:val="pl-PL"/>
         </w:rPr>
-        <w:t>Wykorzystanie mechanizmu walidacji zapisywanych danych bazy Postgresql</w:t>
-      </w:r>
+        <w:t xml:space="preserve">Wykorzystanie mechanizmu walidacji zapisywanych danych bazy </w:t>
+      </w:r>
+      <w:proofErr w:type="spellStart"/>
+      <w:r>
+        <w:rPr>
+          <w:lang w:val="pl-PL"/>
+        </w:rPr>
+        <w:t>Postgresql</w:t>
+      </w:r>
+      <w:proofErr w:type="spellEnd"/>
       <w:r>
         <w:rPr>
           <w:lang w:val="pl-PL"/>
@@ -765,7 +1004,49 @@
         <w:rPr>
           <w:lang w:val="pl-PL"/>
         </w:rPr>
-        <w:t>Wykorzystanie mechanizmu cachowania frameworku ORM Hibernate.</w:t>
+        <w:t xml:space="preserve">Wykorzystanie mechanizmu </w:t>
+      </w:r>
+      <w:proofErr w:type="spellStart"/>
+      <w:r>
+        <w:rPr>
+          <w:lang w:val="pl-PL"/>
+        </w:rPr>
+        <w:t>cachowania</w:t>
+      </w:r>
+      <w:proofErr w:type="spellEnd"/>
+      <w:r>
+        <w:rPr>
+          <w:lang w:val="pl-PL"/>
+        </w:rPr>
+        <w:t xml:space="preserve"> </w:t>
+      </w:r>
+      <w:proofErr w:type="spellStart"/>
+      <w:r>
+        <w:rPr>
+          <w:lang w:val="pl-PL"/>
+        </w:rPr>
+        <w:t>frameworku</w:t>
+      </w:r>
+      <w:proofErr w:type="spellEnd"/>
+      <w:r>
+        <w:rPr>
+          <w:lang w:val="pl-PL"/>
+        </w:rPr>
+        <w:t xml:space="preserve"> ORM </w:t>
+      </w:r>
+      <w:proofErr w:type="spellStart"/>
+      <w:r>
+        <w:rPr>
+          <w:lang w:val="pl-PL"/>
+        </w:rPr>
+        <w:t>Hibernate</w:t>
+      </w:r>
+      <w:proofErr w:type="spellEnd"/>
+      <w:r>
+        <w:rPr>
+          <w:lang w:val="pl-PL"/>
+        </w:rPr>
+        <w:t>.</w:t>
       </w:r>
     </w:p>
     <w:p>
@@ -796,12 +1077,14 @@
         </w:rPr>
         <w:t xml:space="preserve">Wykorzystanie mechanizmu biblioteki </w:t>
       </w:r>
+      <w:proofErr w:type="spellStart"/>
       <w:r>
         <w:rPr>
           <w:lang w:val="pl-PL"/>
         </w:rPr>
         <w:t>Ehcache</w:t>
       </w:r>
+      <w:proofErr w:type="spellEnd"/>
     </w:p>
     <w:p>
       <w:pPr>
@@ -870,7 +1153,35 @@
         <w:rPr>
           <w:lang w:val="pl-PL"/>
         </w:rPr>
-        <w:t>Wykorzystanie dwóch instancji aplikacji i mechanizmu load balancera do rozdzielania żądań użytkowników.</w:t>
+        <w:t xml:space="preserve">Wykorzystanie dwóch instancji aplikacji i mechanizmu </w:t>
+      </w:r>
+      <w:proofErr w:type="spellStart"/>
+      <w:r>
+        <w:rPr>
+          <w:lang w:val="pl-PL"/>
+        </w:rPr>
+        <w:t>load</w:t>
+      </w:r>
+      <w:proofErr w:type="spellEnd"/>
+      <w:r>
+        <w:rPr>
+          <w:lang w:val="pl-PL"/>
+        </w:rPr>
+        <w:t xml:space="preserve"> </w:t>
+      </w:r>
+      <w:proofErr w:type="spellStart"/>
+      <w:r>
+        <w:rPr>
+          <w:lang w:val="pl-PL"/>
+        </w:rPr>
+        <w:t>balancera</w:t>
+      </w:r>
+      <w:proofErr w:type="spellEnd"/>
+      <w:r>
+        <w:rPr>
+          <w:lang w:val="pl-PL"/>
+        </w:rPr>
+        <w:t xml:space="preserve"> do rozdzielania żądań użytkowników.</w:t>
       </w:r>
     </w:p>
     <w:p>
@@ -939,8 +1250,21 @@
         <w:t>This should be a relatively short list of the critical concepts that define the system. The key abstractions will usually translate to the initial analysis classes and important patterns.]</w:t>
       </w:r>
       <w:r>
-        <w:t xml:space="preserve"> Perspektywa informacyjna</w:t>
-      </w:r>
+        <w:t xml:space="preserve"> </w:t>
+      </w:r>
+      <w:proofErr w:type="spellStart"/>
+      <w:r>
+        <w:t>Perspektywa</w:t>
+      </w:r>
+      <w:proofErr w:type="spellEnd"/>
+      <w:r>
+        <w:t xml:space="preserve"> </w:t>
+      </w:r>
+      <w:proofErr w:type="spellStart"/>
+      <w:r>
+        <w:t>informacyjna</w:t>
+      </w:r>
+      <w:proofErr w:type="spellEnd"/>
     </w:p>
     <w:p>
       <w:pPr>
@@ -955,8 +1279,6 @@
           </v:shape>
         </w:pict>
       </w:r>
-      <w:bookmarkStart w:id="2" w:name="_GoBack"/>
-      <w:bookmarkEnd w:id="2"/>
     </w:p>
     <w:p>
       <w:pPr>
@@ -1013,17 +1335,40 @@
         <w:t>.]</w:t>
       </w:r>
       <w:r>
-        <w:t xml:space="preserve"> + Krótkie opisy</w:t>
-      </w:r>
+        <w:t xml:space="preserve"> + </w:t>
+      </w:r>
+      <w:proofErr w:type="spellStart"/>
+      <w:r>
+        <w:t>Krótkie</w:t>
+      </w:r>
+      <w:proofErr w:type="spellEnd"/>
+      <w:r>
+        <w:t xml:space="preserve"> </w:t>
+      </w:r>
+      <w:proofErr w:type="spellStart"/>
+      <w:r>
+        <w:t>opisy</w:t>
+      </w:r>
+      <w:proofErr w:type="spellEnd"/>
     </w:p>
     <w:p>
       <w:pPr>
         <w:pStyle w:val="Nagwek2"/>
       </w:pPr>
+      <w:proofErr w:type="spellStart"/>
       <w:r>
         <w:lastRenderedPageBreak/>
-        <w:t>Perspektywa wytwarzania</w:t>
-      </w:r>
+        <w:t>Perspektywa</w:t>
+      </w:r>
+      <w:proofErr w:type="spellEnd"/>
+      <w:r>
+        <w:t xml:space="preserve"> </w:t>
+      </w:r>
+      <w:proofErr w:type="spellStart"/>
+      <w:r>
+        <w:t>wytwarzania</w:t>
+      </w:r>
+      <w:proofErr w:type="spellEnd"/>
     </w:p>
     <w:p>
       <w:pPr>
@@ -1107,13 +1452,20 @@
       <w:pPr>
         <w:pStyle w:val="Nagwek2"/>
       </w:pPr>
+      <w:proofErr w:type="spellStart"/>
       <w:r>
         <w:lastRenderedPageBreak/>
-        <w:t xml:space="preserve">Perspektywa </w:t>
-      </w:r>
+        <w:t>Perspektywa</w:t>
+      </w:r>
+      <w:proofErr w:type="spellEnd"/>
+      <w:r>
+        <w:t xml:space="preserve"> </w:t>
+      </w:r>
+      <w:proofErr w:type="spellStart"/>
       <w:r>
         <w:t>rozmieszczenia</w:t>
       </w:r>
+      <w:proofErr w:type="spellEnd"/>
     </w:p>
     <w:p>
       <w:pPr>
@@ -1181,10 +1533,20 @@
       <w:pPr>
         <w:pStyle w:val="Nagwek2"/>
       </w:pPr>
+      <w:proofErr w:type="spellStart"/>
       <w:r>
         <w:lastRenderedPageBreak/>
-        <w:t>Perspektywa funkcjonalna</w:t>
-      </w:r>
+        <w:t>Perspektywa</w:t>
+      </w:r>
+      <w:proofErr w:type="spellEnd"/>
+      <w:r>
+        <w:t xml:space="preserve"> </w:t>
+      </w:r>
+      <w:proofErr w:type="spellStart"/>
+      <w:r>
+        <w:t>funkcjonalna</w:t>
+      </w:r>
+      <w:proofErr w:type="spellEnd"/>
     </w:p>
     <w:p>
       <w:pPr>
@@ -1225,26 +1587,8 @@
         <w:pStyle w:val="Nagwek1"/>
       </w:pPr>
       <w:r>
+        <w:lastRenderedPageBreak/>
         <w:t>Use-case realizations (for selected use-cases)</w:t>
-      </w:r>
-    </w:p>
-    <w:p>
-      <w:pPr>
-        <w:rPr>
-          <w:lang w:val="pl-PL"/>
-        </w:rPr>
-      </w:pPr>
-      <w:r>
-        <w:rPr>
-          <w:lang w:val="pl-PL"/>
-        </w:rPr>
-        <w:t>Diagram klas I diagram sekwencji 2 pierwsze priorytety</w:t>
-      </w:r>
-      <w:r>
-        <w:rPr>
-          <w:lang w:val="pl-PL"/>
-        </w:rPr>
-        <w:t xml:space="preserve"> – wątek główny</w:t>
       </w:r>
     </w:p>
     <w:p>
@@ -1265,10 +1609,101 @@
           <w:lang w:val="pl-PL"/>
         </w:rPr>
       </w:pPr>
+      <w:r>
+        <w:rPr>
+          <w:lang w:val="pl-PL"/>
+        </w:rPr>
+        <w:pict>
+          <v:shape id="_x0000_i1029" type="#_x0000_t75" style="width:500.25pt;height:479.25pt">
+            <v:imagedata r:id="rId12" o:title="Dodanie imprezy turystycznej"/>
+          </v:shape>
+        </w:pict>
+      </w:r>
+    </w:p>
+    <w:p>
+      <w:pPr>
+        <w:jc w:val="center"/>
+        <w:rPr>
+          <w:lang w:val="pl-PL"/>
+        </w:rPr>
+      </w:pPr>
+      <w:r>
+        <w:rPr>
+          <w:lang w:val="pl-PL"/>
+        </w:rPr>
+        <w:t>Przypadek użycia: Dodanie danych imprezy turystycznej</w:t>
+      </w:r>
+    </w:p>
+    <w:p>
+      <w:pPr>
+        <w:rPr>
+          <w:lang w:val="pl-PL"/>
+        </w:rPr>
+      </w:pPr>
+    </w:p>
+    <w:p>
+      <w:pPr>
+        <w:rPr>
+          <w:lang w:val="pl-PL"/>
+        </w:rPr>
+      </w:pPr>
+    </w:p>
+    <w:p>
+      <w:pPr>
+        <w:rPr>
+          <w:lang w:val="pl-PL"/>
+        </w:rPr>
+      </w:pPr>
+      <w:r>
+        <w:rPr>
+          <w:lang w:val="pl-PL"/>
+        </w:rPr>
+        <w:lastRenderedPageBreak/>
+        <w:pict>
+          <v:shape id="_x0000_i1030" type="#_x0000_t75" style="width:463.5pt;height:332.25pt">
+            <v:imagedata r:id="rId13" o:title="Dodanie terminu imprezy turystycznej"/>
+          </v:shape>
+        </w:pict>
+      </w:r>
+    </w:p>
+    <w:p>
+      <w:pPr>
+        <w:jc w:val="center"/>
+        <w:rPr>
+          <w:lang w:val="pl-PL"/>
+        </w:rPr>
+      </w:pPr>
+      <w:r>
+        <w:rPr>
+          <w:lang w:val="pl-PL"/>
+        </w:rPr>
+        <w:t xml:space="preserve">Przypadek użycia: Dodanie </w:t>
+      </w:r>
+      <w:r>
+        <w:rPr>
+          <w:lang w:val="pl-PL"/>
+        </w:rPr>
+        <w:t>terminów</w:t>
+      </w:r>
+      <w:r>
+        <w:rPr>
+          <w:lang w:val="pl-PL"/>
+        </w:rPr>
+        <w:t xml:space="preserve"> imprezy turystycznej</w:t>
+      </w:r>
+    </w:p>
+    <w:p>
+      <w:pPr>
+        <w:rPr>
+          <w:lang w:val="pl-PL"/>
+        </w:rPr>
+      </w:pPr>
+      <w:bookmarkStart w:id="2" w:name="_GoBack"/>
+      <w:bookmarkEnd w:id="2"/>
     </w:p>
     <w:sectPr>
-      <w:headerReference w:type="default" r:id="rId12"/>
-      <w:footerReference w:type="default" r:id="rId13"/>
+      <w:headerReference w:type="default" r:id="rId14"/>
+      <w:footerReference w:type="default" r:id="rId15"/>
       <w:pgSz w:w="12240" w:h="15840" w:code="1"/>
       <w:pgMar w:top="1440" w:right="1440" w:bottom="1440" w:left="1440" w:header="708" w:footer="708" w:gutter="0"/>
       <w:cols w:space="708"/>
@@ -1422,7 +1857,7 @@
               <w:rStyle w:val="Numerstrony"/>
               <w:noProof/>
             </w:rPr>
-            <w:t>2</w:t>
+            <w:t>8</w:t>
           </w:r>
           <w:r>
             <w:rPr>
@@ -1575,14 +2010,14 @@
         <v:path o:extrusionok="f" gradientshapeok="t" o:connecttype="rect"/>
         <o:lock v:ext="edit" aspectratio="t"/>
       </v:shapetype>
-      <v:shape id="_x0000_i1030" type="#_x0000_t75" style="width:29.25pt;height:27.75pt" o:bullet="t">
+      <v:shape id="_x0000_i1060" type="#_x0000_t75" style="width:29.25pt;height:27.75pt" o:bullet="t">
         <v:imagedata r:id="rId1" o:title="clip_image001"/>
       </v:shape>
     </w:pict>
   </w:numPicBullet>
   <w:numPicBullet w:numPicBulletId="1">
     <w:pict>
-      <v:shape id="_x0000_i1031" type="#_x0000_t75" style="width:30.75pt;height:30pt" o:bullet="t">
+      <v:shape id="_x0000_i1061" type="#_x0000_t75" style="width:30.75pt;height:30pt" o:bullet="t">
         <v:imagedata r:id="rId2" o:title="clip_image002"/>
       </v:shape>
     </w:pict>

</xml_diff>

<commit_message>
Zakutalizowanie perpektyw w dokumencie
</commit_message>
<xml_diff>
--- a/Architecture notebook.docx
+++ b/Architecture notebook.docx
@@ -491,11 +491,9 @@
       <w:r>
         <w:t xml:space="preserve">[List the decisions that have been made regarding architectural approaches and the constraints being placed on the way that the developers build the system. These will serve as guidelines for defining architecturally significant parts of the system. Justify each decision or constraint so that developers understand the importance of building the system according to the context created by those decisions and constraints. This may include a list of DOs and DON’Ts to guide the developers in building the system.] </w:t>
       </w:r>
-      <w:proofErr w:type="spellStart"/>
       <w:r>
         <w:t>Taktyki</w:t>
       </w:r>
-      <w:proofErr w:type="spellEnd"/>
     </w:p>
     <w:tbl>
       <w:tblPr>
@@ -554,11 +552,9 @@
               <w:pStyle w:val="Tekstpodstawowy"/>
               <w:ind w:left="0"/>
             </w:pPr>
-            <w:proofErr w:type="spellStart"/>
             <w:r>
               <w:t>Bezpieczeństwo</w:t>
             </w:r>
-            <w:proofErr w:type="spellEnd"/>
           </w:p>
         </w:tc>
         <w:tc>
@@ -626,27 +622,15 @@
               <w:pStyle w:val="Tekstpodstawowy"/>
               <w:ind w:left="0"/>
             </w:pPr>
-            <w:proofErr w:type="spellStart"/>
             <w:r>
-              <w:t>Wydajność</w:t>
+              <w:t xml:space="preserve">Wydajność </w:t>
             </w:r>
-            <w:proofErr w:type="spellEnd"/>
-            <w:r>
-              <w:t xml:space="preserve"> </w:t>
-            </w:r>
-            <w:proofErr w:type="spellStart"/>
             <w:r>
               <w:t>i</w:t>
             </w:r>
-            <w:proofErr w:type="spellEnd"/>
             <w:r>
-              <w:t xml:space="preserve"> </w:t>
+              <w:t xml:space="preserve"> skalowalność</w:t>
             </w:r>
-            <w:proofErr w:type="spellStart"/>
-            <w:r>
-              <w:t>skalowalność</w:t>
-            </w:r>
-            <w:proofErr w:type="spellEnd"/>
           </w:p>
         </w:tc>
         <w:tc>
@@ -748,64 +732,48 @@
           <w:lang w:val="pl-PL"/>
         </w:rPr>
       </w:pPr>
-      <w:proofErr w:type="spellStart"/>
       <w:r>
         <w:rPr>
           <w:lang w:val="pl-PL"/>
         </w:rPr>
         <w:lastRenderedPageBreak/>
-        <w:t>Architectural</w:t>
-      </w:r>
-      <w:proofErr w:type="spellEnd"/>
-      <w:r>
-        <w:rPr>
-          <w:lang w:val="pl-PL"/>
-        </w:rPr>
+        <w:t>Architectural Mechanisms</w:t>
+      </w:r>
+    </w:p>
+    <w:p>
+      <w:pPr>
+        <w:pStyle w:val="InfoBlue"/>
+        <w:rPr>
+          <w:lang w:val="pl-PL"/>
+        </w:rPr>
+      </w:pPr>
+      <w:r>
+        <w:t>[List the architectural mechanisms and d</w:t>
+      </w:r>
+      <w:r>
+        <w:t xml:space="preserve">escribe the current state of each one. Initially, each mechanism may be </w:t>
+      </w:r>
+      <w:r>
+        <w:t xml:space="preserve">only </w:t>
+      </w:r>
+      <w:r>
+        <w:t xml:space="preserve">name and </w:t>
+      </w:r>
+      <w:r>
+        <w:t xml:space="preserve">a </w:t>
+      </w:r>
+      <w:r>
+        <w:t>brief description. They</w:t>
+      </w:r>
+      <w:r>
+        <w:t xml:space="preserve"> wi</w:t>
+      </w:r>
+      <w:r>
+        <w:t>ll evolve until the mechanism is a collaboration or pattern that can be directly applied to some aspect of the design.]</w:t>
+      </w:r>
+      <w:r>
         <w:t xml:space="preserve"> </w:t>
       </w:r>
-      <w:proofErr w:type="spellStart"/>
-      <w:r>
-        <w:rPr>
-          <w:lang w:val="pl-PL"/>
-        </w:rPr>
-        <w:t>Mechanisms</w:t>
-      </w:r>
-      <w:proofErr w:type="spellEnd"/>
-    </w:p>
-    <w:p>
-      <w:pPr>
-        <w:pStyle w:val="InfoBlue"/>
-        <w:rPr>
-          <w:lang w:val="pl-PL"/>
-        </w:rPr>
-      </w:pPr>
-      <w:r>
-        <w:t>[List the architectural mechanisms and d</w:t>
-      </w:r>
-      <w:r>
-        <w:t xml:space="preserve">escribe the current state of each one. Initially, each mechanism may be </w:t>
-      </w:r>
-      <w:r>
-        <w:t xml:space="preserve">only </w:t>
-      </w:r>
-      <w:r>
-        <w:t xml:space="preserve">name and </w:t>
-      </w:r>
-      <w:r>
-        <w:t xml:space="preserve">a </w:t>
-      </w:r>
-      <w:r>
-        <w:t>brief description. They</w:t>
-      </w:r>
-      <w:r>
-        <w:t xml:space="preserve"> wi</w:t>
-      </w:r>
-      <w:r>
-        <w:t>ll evolve until the mechanism is a collaboration or pattern that can be directly applied to some aspect of the design.]</w:t>
-      </w:r>
-      <w:r>
-        <w:t xml:space="preserve"> </w:t>
-      </w:r>
       <w:r>
         <w:rPr>
           <w:lang w:val="pl-PL"/>
@@ -906,16 +874,8 @@
         <w:rPr>
           <w:lang w:val="pl-PL"/>
         </w:rPr>
-        <w:t xml:space="preserve">Zastosowanie funkcji skrótu </w:t>
-      </w:r>
-      <w:proofErr w:type="spellStart"/>
-      <w:r>
-        <w:rPr>
-          <w:lang w:val="pl-PL"/>
-        </w:rPr>
-        <w:t>bcrypt</w:t>
-      </w:r>
-      <w:proofErr w:type="spellEnd"/>
+        <w:t>Zastosowanie funkcji skrótu bcrypt</w:t>
+      </w:r>
       <w:r>
         <w:rPr>
           <w:lang w:val="pl-PL"/>
@@ -967,16 +927,8 @@
         <w:rPr>
           <w:lang w:val="pl-PL"/>
         </w:rPr>
-        <w:t xml:space="preserve">JSR-303 Bean </w:t>
-      </w:r>
-      <w:proofErr w:type="spellStart"/>
-      <w:r>
-        <w:rPr>
-          <w:lang w:val="pl-PL"/>
-        </w:rPr>
-        <w:t>Validation</w:t>
-      </w:r>
-      <w:proofErr w:type="spellEnd"/>
+        <w:t>JSR-303 Bean Validation</w:t>
+      </w:r>
       <w:r>
         <w:rPr>
           <w:lang w:val="pl-PL"/>
@@ -989,28 +941,12 @@
         </w:rPr>
         <w:t xml:space="preserve">zaimplementowanego przez </w:t>
       </w:r>
-      <w:proofErr w:type="spellStart"/>
-      <w:r>
-        <w:rPr>
-          <w:lang w:val="pl-PL"/>
-        </w:rPr>
-        <w:t>Hibernate</w:t>
-      </w:r>
-      <w:proofErr w:type="spellEnd"/>
-      <w:r>
-        <w:rPr>
-          <w:lang w:val="pl-PL"/>
-        </w:rPr>
-        <w:t xml:space="preserve"> </w:t>
-      </w:r>
-      <w:proofErr w:type="spellStart"/>
-      <w:r>
-        <w:rPr>
-          <w:lang w:val="pl-PL"/>
-        </w:rPr>
-        <w:t>Validator</w:t>
-      </w:r>
-      <w:proofErr w:type="spellEnd"/>
+      <w:r>
+        <w:rPr>
+          <w:lang w:val="pl-PL"/>
+        </w:rPr>
+        <w:t>Hibernate Validator</w:t>
+      </w:r>
       <w:r>
         <w:rPr>
           <w:lang w:val="pl-PL"/>
@@ -1056,16 +992,8 @@
         <w:rPr>
           <w:lang w:val="pl-PL"/>
         </w:rPr>
-        <w:t xml:space="preserve"> zapisywanych danych bazy </w:t>
-      </w:r>
-      <w:proofErr w:type="spellStart"/>
-      <w:r>
-        <w:rPr>
-          <w:lang w:val="pl-PL"/>
-        </w:rPr>
-        <w:t>Postgresql</w:t>
-      </w:r>
-      <w:proofErr w:type="spellEnd"/>
+        <w:t xml:space="preserve"> zapisywanych danych bazy Postgresql</w:t>
+      </w:r>
       <w:r>
         <w:rPr>
           <w:lang w:val="pl-PL"/>
@@ -1084,35 +1012,18 @@
         </w:rPr>
         <w:t xml:space="preserve">Pola w tabeli zostaną oznaczone poprzez </w:t>
       </w:r>
-      <w:proofErr w:type="spellStart"/>
       <w:r>
         <w:rPr>
           <w:lang w:val="pl-PL"/>
         </w:rPr>
         <w:t>Constraints</w:t>
       </w:r>
-      <w:proofErr w:type="spellEnd"/>
-      <w:r>
-        <w:rPr>
-          <w:lang w:val="pl-PL"/>
-        </w:rPr>
-        <w:t xml:space="preserve"> takie jak </w:t>
-      </w:r>
-      <w:proofErr w:type="spellStart"/>
-      <w:r>
-        <w:rPr>
-          <w:lang w:val="pl-PL"/>
-        </w:rPr>
-        <w:t>Check</w:t>
-      </w:r>
-      <w:proofErr w:type="spellEnd"/>
-      <w:r>
-        <w:rPr>
-          <w:lang w:val="pl-PL"/>
-        </w:rPr>
-        <w:t>, Not-</w:t>
-      </w:r>
-      <w:proofErr w:type="spellStart"/>
+      <w:r>
+        <w:rPr>
+          <w:lang w:val="pl-PL"/>
+        </w:rPr>
+        <w:t xml:space="preserve"> takie jak Check, Not-</w:t>
+      </w:r>
       <w:r>
         <w:rPr>
           <w:lang w:val="pl-PL"/>
@@ -1123,90 +1034,19 @@
         <w:rPr>
           <w:lang w:val="pl-PL"/>
         </w:rPr>
-        <w:t>ull</w:t>
-      </w:r>
-      <w:proofErr w:type="spellEnd"/>
-      <w:r>
-        <w:rPr>
-          <w:lang w:val="pl-PL"/>
-        </w:rPr>
-        <w:t xml:space="preserve">, </w:t>
-      </w:r>
-      <w:proofErr w:type="spellStart"/>
-      <w:r>
-        <w:rPr>
-          <w:lang w:val="pl-PL"/>
-        </w:rPr>
-        <w:t>Unique</w:t>
-      </w:r>
-      <w:proofErr w:type="spellEnd"/>
-      <w:r>
-        <w:rPr>
-          <w:lang w:val="pl-PL"/>
-        </w:rPr>
-        <w:t xml:space="preserve">. </w:t>
-      </w:r>
-      <w:proofErr w:type="spellStart"/>
-      <w:r>
-        <w:rPr>
-          <w:lang w:val="pl-PL"/>
-        </w:rPr>
-        <w:t>Check</w:t>
-      </w:r>
-      <w:proofErr w:type="spellEnd"/>
-      <w:r>
-        <w:rPr>
-          <w:lang w:val="pl-PL"/>
-        </w:rPr>
-        <w:t xml:space="preserve"> wymuszana na danych ewaluację warunku do wartości </w:t>
-      </w:r>
-      <w:proofErr w:type="spellStart"/>
-      <w:r>
-        <w:rPr>
-          <w:lang w:val="pl-PL"/>
-        </w:rPr>
-        <w:t>true</w:t>
-      </w:r>
-      <w:proofErr w:type="spellEnd"/>
-      <w:r>
-        <w:rPr>
-          <w:lang w:val="pl-PL"/>
-        </w:rPr>
-        <w:t>.</w:t>
-      </w:r>
-      <w:r>
-        <w:rPr>
-          <w:lang w:val="pl-PL"/>
-        </w:rPr>
-        <w:t xml:space="preserve"> Not-</w:t>
-      </w:r>
-      <w:proofErr w:type="spellStart"/>
-      <w:r>
-        <w:rPr>
-          <w:lang w:val="pl-PL"/>
-        </w:rPr>
-        <w:t>Null</w:t>
-      </w:r>
-      <w:proofErr w:type="spellEnd"/>
-      <w:r>
-        <w:rPr>
-          <w:lang w:val="pl-PL"/>
-        </w:rPr>
-        <w:t xml:space="preserve"> wymusza obecność danych a </w:t>
-      </w:r>
-      <w:proofErr w:type="spellStart"/>
-      <w:r>
-        <w:rPr>
-          <w:lang w:val="pl-PL"/>
-        </w:rPr>
-        <w:t>Uniqe</w:t>
-      </w:r>
-      <w:proofErr w:type="spellEnd"/>
-      <w:r>
-        <w:rPr>
-          <w:lang w:val="pl-PL"/>
-        </w:rPr>
-        <w:t xml:space="preserve"> </w:t>
+        <w:t xml:space="preserve">ull, Unique. </w:t>
+      </w:r>
+      <w:r>
+        <w:rPr>
+          <w:lang w:val="pl-PL"/>
+        </w:rPr>
+        <w:t>Check wymuszana na danych ewaluację warunku do wartości true.</w:t>
+      </w:r>
+      <w:r>
+        <w:rPr>
+          <w:lang w:val="pl-PL"/>
+        </w:rPr>
+        <w:t xml:space="preserve"> Not-Null wymusza obecność danych a Uniqe </w:t>
       </w:r>
       <w:r>
         <w:rPr>
@@ -1243,47 +1083,17 @@
         </w:rPr>
         <w:t xml:space="preserve">Wykorzystanie mechanizmu </w:t>
       </w:r>
-      <w:proofErr w:type="spellStart"/>
       <w:r>
         <w:rPr>
           <w:lang w:val="pl-PL"/>
         </w:rPr>
         <w:t>keszowania</w:t>
       </w:r>
-      <w:proofErr w:type="spellEnd"/>
-      <w:r>
-        <w:rPr>
-          <w:lang w:val="pl-PL"/>
-        </w:rPr>
-        <w:t xml:space="preserve"> </w:t>
-      </w:r>
-      <w:proofErr w:type="spellStart"/>
-      <w:r>
-        <w:rPr>
-          <w:lang w:val="pl-PL"/>
-        </w:rPr>
-        <w:t>frameworku</w:t>
-      </w:r>
-      <w:proofErr w:type="spellEnd"/>
-      <w:r>
-        <w:rPr>
-          <w:lang w:val="pl-PL"/>
-        </w:rPr>
-        <w:t xml:space="preserve"> ORM </w:t>
-      </w:r>
-      <w:proofErr w:type="spellStart"/>
-      <w:r>
-        <w:rPr>
-          <w:lang w:val="pl-PL"/>
-        </w:rPr>
-        <w:t>Hibernate</w:t>
-      </w:r>
-      <w:proofErr w:type="spellEnd"/>
-      <w:r>
-        <w:rPr>
-          <w:lang w:val="pl-PL"/>
-        </w:rPr>
-        <w:t>.</w:t>
+      <w:r>
+        <w:rPr>
+          <w:lang w:val="pl-PL"/>
+        </w:rPr>
+        <w:t xml:space="preserve"> frameworku ORM Hibernate.</w:t>
       </w:r>
     </w:p>
     <w:p>
@@ -1314,14 +1124,12 @@
         </w:rPr>
         <w:t xml:space="preserve">Wykorzystanie mechanizmu biblioteki </w:t>
       </w:r>
-      <w:proofErr w:type="spellStart"/>
       <w:r>
         <w:rPr>
           <w:lang w:val="pl-PL"/>
         </w:rPr>
         <w:t>Ehcache</w:t>
       </w:r>
-      <w:proofErr w:type="spellEnd"/>
       <w:r>
         <w:rPr>
           <w:lang w:val="pl-PL"/>
@@ -1332,21 +1140,7 @@
         <w:rPr>
           <w:lang w:val="pl-PL"/>
         </w:rPr>
-        <w:t xml:space="preserve"> </w:t>
-      </w:r>
-      <w:proofErr w:type="spellStart"/>
-      <w:r>
-        <w:rPr>
-          <w:lang w:val="pl-PL"/>
-        </w:rPr>
-        <w:t>Keszowane</w:t>
-      </w:r>
-      <w:proofErr w:type="spellEnd"/>
-      <w:r>
-        <w:rPr>
-          <w:lang w:val="pl-PL"/>
-        </w:rPr>
-        <w:t xml:space="preserve"> </w:t>
+        <w:t xml:space="preserve"> Keszowane </w:t>
       </w:r>
       <w:r>
         <w:rPr>
@@ -1387,35 +1181,19 @@
         <w:rPr>
           <w:lang w:val="pl-PL"/>
         </w:rPr>
-        <w:t xml:space="preserve">Wykorzystanie dwóch instancji aplikacji i mechanizmu </w:t>
-      </w:r>
-      <w:proofErr w:type="spellStart"/>
-      <w:r>
-        <w:rPr>
-          <w:lang w:val="pl-PL"/>
-        </w:rPr>
-        <w:t>load</w:t>
-      </w:r>
-      <w:proofErr w:type="spellEnd"/>
-      <w:r>
-        <w:rPr>
-          <w:lang w:val="pl-PL"/>
-        </w:rPr>
-        <w:t xml:space="preserve"> </w:t>
-      </w:r>
-      <w:proofErr w:type="spellStart"/>
-      <w:r>
-        <w:rPr>
-          <w:lang w:val="pl-PL"/>
-        </w:rPr>
-        <w:t>balancera</w:t>
-      </w:r>
-      <w:proofErr w:type="spellEnd"/>
-      <w:r>
-        <w:rPr>
-          <w:lang w:val="pl-PL"/>
-        </w:rPr>
-        <w:t xml:space="preserve"> do rozdzielania żądań użytkowników.</w:t>
+        <w:t xml:space="preserve">Wykorzystanie dwóch instancji aplikacji i mechanizmu load balancera </w:t>
+      </w:r>
+      <w:r>
+        <w:rPr>
+          <w:lang w:val="pl-PL"/>
+        </w:rPr>
+        <w:t xml:space="preserve">HAProxy </w:t>
+      </w:r>
+      <w:r>
+        <w:rPr>
+          <w:lang w:val="pl-PL"/>
+        </w:rPr>
+        <w:t>do rozdzielania żądań użytkowników.</w:t>
       </w:r>
     </w:p>
     <w:p>
@@ -1534,7 +1312,6 @@
         </w:rPr>
         <w:t xml:space="preserve"> </w:t>
       </w:r>
-      <w:proofErr w:type="spellStart"/>
       <w:r>
         <w:rPr>
           <w:rFonts w:ascii="Courier New" w:hAnsi="Courier New" w:cs="Courier New"/>
@@ -1543,32 +1320,13 @@
         </w:rPr>
         <w:t>interface</w:t>
       </w:r>
-      <w:proofErr w:type="spellEnd"/>
       <w:r>
         <w:rPr>
           <w:rFonts w:ascii="Courier New" w:hAnsi="Courier New" w:cs="Courier New"/>
           <w:color w:val="000000"/>
           <w:lang w:val="pl-PL" w:eastAsia="pl-PL"/>
         </w:rPr>
-        <w:t xml:space="preserve"> </w:t>
-      </w:r>
-      <w:proofErr w:type="spellStart"/>
-      <w:r>
-        <w:rPr>
-          <w:rFonts w:ascii="Courier New" w:hAnsi="Courier New" w:cs="Courier New"/>
-          <w:color w:val="000000"/>
-          <w:lang w:val="pl-PL" w:eastAsia="pl-PL"/>
-        </w:rPr>
-        <w:t>TouristEventService</w:t>
-      </w:r>
-      <w:proofErr w:type="spellEnd"/>
-      <w:r>
-        <w:rPr>
-          <w:rFonts w:ascii="Courier New" w:hAnsi="Courier New" w:cs="Courier New"/>
-          <w:color w:val="000000"/>
-          <w:lang w:val="pl-PL" w:eastAsia="pl-PL"/>
-        </w:rPr>
-        <w:t xml:space="preserve"> </w:t>
+        <w:t xml:space="preserve"> TouristEventService </w:t>
       </w:r>
       <w:r>
         <w:rPr>
@@ -1741,25 +1499,7 @@
           <w:color w:val="000000"/>
           <w:lang w:eastAsia="pl-PL"/>
         </w:rPr>
-        <w:t xml:space="preserve"> </w:t>
-      </w:r>
-      <w:proofErr w:type="spellStart"/>
-      <w:r>
-        <w:rPr>
-          <w:rFonts w:ascii="Courier New" w:hAnsi="Courier New" w:cs="Courier New"/>
-          <w:color w:val="000000"/>
-          <w:lang w:eastAsia="pl-PL"/>
-        </w:rPr>
-        <w:t>TouristEventServiceImpl</w:t>
-      </w:r>
-      <w:proofErr w:type="spellEnd"/>
-      <w:r>
-        <w:rPr>
-          <w:rFonts w:ascii="Courier New" w:hAnsi="Courier New" w:cs="Courier New"/>
-          <w:color w:val="000000"/>
-          <w:lang w:eastAsia="pl-PL"/>
-        </w:rPr>
-        <w:t xml:space="preserve"> </w:t>
+        <w:t xml:space="preserve"> TouristEventServiceImpl </w:t>
       </w:r>
       <w:r>
         <w:rPr>
@@ -1777,25 +1517,7 @@
           <w:color w:val="000000"/>
           <w:lang w:eastAsia="pl-PL"/>
         </w:rPr>
-        <w:t xml:space="preserve"> </w:t>
-      </w:r>
-      <w:proofErr w:type="spellStart"/>
-      <w:r>
-        <w:rPr>
-          <w:rFonts w:ascii="Courier New" w:hAnsi="Courier New" w:cs="Courier New"/>
-          <w:color w:val="000000"/>
-          <w:lang w:eastAsia="pl-PL"/>
-        </w:rPr>
-        <w:t>TouristEventService</w:t>
-      </w:r>
-      <w:proofErr w:type="spellEnd"/>
-      <w:r>
-        <w:rPr>
-          <w:rFonts w:ascii="Courier New" w:hAnsi="Courier New" w:cs="Courier New"/>
-          <w:color w:val="000000"/>
-          <w:lang w:eastAsia="pl-PL"/>
-        </w:rPr>
-        <w:t xml:space="preserve"> </w:t>
+        <w:t xml:space="preserve"> TouristEventService </w:t>
       </w:r>
       <w:r>
         <w:rPr>
@@ -1894,42 +1616,12 @@
           <w:b/>
         </w:rPr>
       </w:pPr>
-      <w:proofErr w:type="spellStart"/>
       <w:r>
         <w:rPr>
           <w:b/>
         </w:rPr>
-        <w:t>Wstrzyknięcie</w:t>
-      </w:r>
-      <w:proofErr w:type="spellEnd"/>
-      <w:r>
-        <w:rPr>
-          <w:b/>
-        </w:rPr>
-        <w:t xml:space="preserve"> </w:t>
-      </w:r>
-      <w:proofErr w:type="spellStart"/>
-      <w:r>
-        <w:rPr>
-          <w:b/>
-        </w:rPr>
-        <w:t>serwisu</w:t>
-      </w:r>
-      <w:proofErr w:type="spellEnd"/>
-      <w:r>
-        <w:rPr>
-          <w:b/>
-        </w:rPr>
-        <w:t xml:space="preserve"> w </w:t>
-      </w:r>
-      <w:proofErr w:type="spellStart"/>
-      <w:r>
-        <w:rPr>
-          <w:b/>
-        </w:rPr>
-        <w:t>kontroler</w:t>
-      </w:r>
-      <w:proofErr w:type="spellEnd"/>
+        <w:t>Wstrzyknięcie serwisu w kontroler</w:t>
+      </w:r>
     </w:p>
     <w:p>
       <w:pPr>
@@ -1970,6 +1662,7 @@
           <w:color w:val="8000FF"/>
           <w:lang w:eastAsia="pl-PL"/>
         </w:rPr>
+        <w:lastRenderedPageBreak/>
         <w:t>public</w:t>
       </w:r>
       <w:r>
@@ -1994,25 +1687,7 @@
           <w:color w:val="000000"/>
           <w:lang w:eastAsia="pl-PL"/>
         </w:rPr>
-        <w:t xml:space="preserve"> </w:t>
-      </w:r>
-      <w:proofErr w:type="spellStart"/>
-      <w:r>
-        <w:rPr>
-          <w:rFonts w:ascii="Courier New" w:hAnsi="Courier New" w:cs="Courier New"/>
-          <w:color w:val="000000"/>
-          <w:lang w:eastAsia="pl-PL"/>
-        </w:rPr>
-        <w:t>TouristEventController</w:t>
-      </w:r>
-      <w:proofErr w:type="spellEnd"/>
-      <w:r>
-        <w:rPr>
-          <w:rFonts w:ascii="Courier New" w:hAnsi="Courier New" w:cs="Courier New"/>
-          <w:color w:val="000000"/>
-          <w:lang w:eastAsia="pl-PL"/>
-        </w:rPr>
-        <w:t xml:space="preserve"> </w:t>
+        <w:t xml:space="preserve"> TouristEventController </w:t>
       </w:r>
       <w:r>
         <w:rPr>
@@ -2093,36 +1768,8 @@
           <w:color w:val="000000"/>
           <w:lang w:eastAsia="pl-PL"/>
         </w:rPr>
-        <w:t xml:space="preserve"> </w:t>
-      </w:r>
-      <w:proofErr w:type="spellStart"/>
-      <w:r>
-        <w:rPr>
-          <w:rFonts w:ascii="Courier New" w:hAnsi="Courier New" w:cs="Courier New"/>
-          <w:color w:val="000000"/>
-          <w:lang w:eastAsia="pl-PL"/>
-        </w:rPr>
-        <w:t>TouristEventService</w:t>
-      </w:r>
-      <w:proofErr w:type="spellEnd"/>
-      <w:r>
-        <w:rPr>
-          <w:rFonts w:ascii="Courier New" w:hAnsi="Courier New" w:cs="Courier New"/>
-          <w:color w:val="000000"/>
-          <w:lang w:eastAsia="pl-PL"/>
-        </w:rPr>
-        <w:t xml:space="preserve"> </w:t>
-      </w:r>
-      <w:proofErr w:type="spellStart"/>
-      <w:r>
-        <w:rPr>
-          <w:rFonts w:ascii="Courier New" w:hAnsi="Courier New" w:cs="Courier New"/>
-          <w:color w:val="000000"/>
-          <w:lang w:eastAsia="pl-PL"/>
-        </w:rPr>
-        <w:t>touristEventService</w:t>
-      </w:r>
-      <w:proofErr w:type="spellEnd"/>
+        <w:t xml:space="preserve"> TouristEventService touristEventService</w:t>
+      </w:r>
       <w:r>
         <w:rPr>
           <w:rFonts w:ascii="Courier New" w:hAnsi="Courier New" w:cs="Courier New"/>
@@ -2269,21 +1916,8 @@
         <w:t>This should be a relatively short list of the critical concepts that define the system. The key abstractions will usually translate to the initial analysis classes and important patterns.]</w:t>
       </w:r>
       <w:r>
-        <w:t xml:space="preserve"> </w:t>
-      </w:r>
-      <w:proofErr w:type="spellStart"/>
-      <w:r>
-        <w:t>Perspektywa</w:t>
-      </w:r>
-      <w:proofErr w:type="spellEnd"/>
-      <w:r>
-        <w:t xml:space="preserve"> </w:t>
-      </w:r>
-      <w:proofErr w:type="spellStart"/>
-      <w:r>
-        <w:t>informacyjna</w:t>
-      </w:r>
-      <w:proofErr w:type="spellEnd"/>
+        <w:t xml:space="preserve"> Perspektywa informacyjna</w:t>
+      </w:r>
     </w:p>
     <w:p>
       <w:pPr>
@@ -2292,7 +1926,7 @@
       </w:pPr>
       <w:r>
         <w:pict>
-          <v:shape id="_x0000_i1025" type="#_x0000_t75" style="width:480.85pt;height:284.25pt">
+          <v:shape id="_x0000_i1030" type="#_x0000_t75" style="width:488.95pt;height:311.8pt">
             <v:imagedata r:id="rId8" o:title="Perspektywa informacyjna - struktura"/>
           </v:shape>
         </w:pict>
@@ -2353,40 +1987,17 @@
         <w:t>.]</w:t>
       </w:r>
       <w:r>
-        <w:t xml:space="preserve"> + </w:t>
-      </w:r>
-      <w:proofErr w:type="spellStart"/>
-      <w:r>
-        <w:t>Krótkie</w:t>
-      </w:r>
-      <w:proofErr w:type="spellEnd"/>
-      <w:r>
-        <w:t xml:space="preserve"> </w:t>
-      </w:r>
-      <w:proofErr w:type="spellStart"/>
-      <w:r>
-        <w:t>opisy</w:t>
-      </w:r>
-      <w:proofErr w:type="spellEnd"/>
+        <w:t xml:space="preserve"> + Krótkie opisy</w:t>
+      </w:r>
     </w:p>
     <w:p>
       <w:pPr>
         <w:pStyle w:val="Nagwek2"/>
       </w:pPr>
-      <w:proofErr w:type="spellStart"/>
       <w:r>
         <w:lastRenderedPageBreak/>
-        <w:t>Perspektywa</w:t>
-      </w:r>
-      <w:proofErr w:type="spellEnd"/>
-      <w:r>
-        <w:t xml:space="preserve"> </w:t>
-      </w:r>
-      <w:proofErr w:type="spellStart"/>
-      <w:r>
-        <w:t>wytwarzania</w:t>
-      </w:r>
-      <w:proofErr w:type="spellEnd"/>
+        <w:t>Perspektywa wytwarzania</w:t>
+      </w:r>
     </w:p>
     <w:p>
       <w:pPr>
@@ -2395,7 +2006,7 @@
       </w:pPr>
       <w:r>
         <w:pict>
-          <v:shape id="_x0000_i1026" type="#_x0000_t75" style="width:356.85pt;height:356.85pt">
+          <v:shape id="_x0000_i1025" type="#_x0000_t75" style="width:356.85pt;height:356.85pt">
             <v:imagedata r:id="rId9" o:title="Perspektywa wytwarzania"/>
           </v:shape>
         </w:pict>
@@ -2484,20 +2095,13 @@
       <w:pPr>
         <w:pStyle w:val="Nagwek2"/>
       </w:pPr>
-      <w:proofErr w:type="spellStart"/>
       <w:r>
         <w:lastRenderedPageBreak/>
-        <w:t>Perspektywa</w:t>
-      </w:r>
-      <w:proofErr w:type="spellEnd"/>
-      <w:r>
-        <w:t xml:space="preserve"> </w:t>
-      </w:r>
-      <w:proofErr w:type="spellStart"/>
+        <w:t xml:space="preserve">Perspektywa </w:t>
+      </w:r>
       <w:r>
         <w:t>rozmieszczenia</w:t>
       </w:r>
-      <w:proofErr w:type="spellEnd"/>
     </w:p>
     <w:p>
       <w:pPr>
@@ -2505,7 +2109,7 @@
       </w:pPr>
       <w:r>
         <w:pict>
-          <v:shape id="_x0000_i1027" type="#_x0000_t75" style="width:462.05pt;height:409.45pt">
+          <v:shape id="_x0000_i1026" type="#_x0000_t75" style="width:462.05pt;height:409.45pt">
             <v:imagedata r:id="rId10" o:title="Perspektywa rozmieszczenia"/>
           </v:shape>
         </w:pict>
@@ -2565,20 +2169,10 @@
       <w:pPr>
         <w:pStyle w:val="Nagwek2"/>
       </w:pPr>
-      <w:proofErr w:type="spellStart"/>
       <w:r>
         <w:lastRenderedPageBreak/>
-        <w:t>Perspektywa</w:t>
-      </w:r>
-      <w:proofErr w:type="spellEnd"/>
-      <w:r>
-        <w:t xml:space="preserve"> </w:t>
-      </w:r>
-      <w:proofErr w:type="spellStart"/>
-      <w:r>
-        <w:t>funkcjonalna</w:t>
-      </w:r>
-      <w:proofErr w:type="spellEnd"/>
+        <w:t>Perspektywa funkcjonalna</w:t>
+      </w:r>
     </w:p>
     <w:p>
       <w:pPr>
@@ -2586,7 +2180,7 @@
       </w:pPr>
       <w:r>
         <w:pict>
-          <v:shape id="_x0000_i1028" type="#_x0000_t75" style="width:462.7pt;height:410.1pt">
+          <v:shape id="_x0000_i1027" type="#_x0000_t75" style="width:462.7pt;height:410.1pt">
             <v:imagedata r:id="rId11" o:title="Perspektywa funkcjonalna"/>
           </v:shape>
         </w:pict>
@@ -2636,17 +2230,15 @@
           <w:rFonts w:ascii="Arial" w:hAnsi="Arial"/>
           <w:b/>
         </w:rPr>
-        <w:t xml:space="preserve">PU </w:t>
-      </w:r>
-      <w:proofErr w:type="spellStart"/>
+        <w:t>PU</w:t>
+      </w:r>
       <w:r>
         <w:rPr>
           <w:rFonts w:ascii="Arial" w:hAnsi="Arial"/>
           <w:b/>
         </w:rPr>
-        <w:t>Dodanie</w:t>
-      </w:r>
-      <w:proofErr w:type="spellEnd"/>
+        <w:t>:</w:t>
+      </w:r>
       <w:r>
         <w:rPr>
           <w:rFonts w:ascii="Arial" w:hAnsi="Arial"/>
@@ -2654,47 +2246,13 @@
         </w:rPr>
         <w:t xml:space="preserve"> </w:t>
       </w:r>
-      <w:proofErr w:type="spellStart"/>
       <w:r>
         <w:rPr>
           <w:rFonts w:ascii="Arial" w:hAnsi="Arial"/>
           <w:b/>
         </w:rPr>
-        <w:t>danych</w:t>
-      </w:r>
-      <w:proofErr w:type="spellEnd"/>
-      <w:r>
-        <w:rPr>
-          <w:rFonts w:ascii="Arial" w:hAnsi="Arial"/>
-          <w:b/>
-        </w:rPr>
-        <w:t xml:space="preserve"> </w:t>
-      </w:r>
-      <w:proofErr w:type="spellStart"/>
-      <w:r>
-        <w:rPr>
-          <w:rFonts w:ascii="Arial" w:hAnsi="Arial"/>
-          <w:b/>
-        </w:rPr>
-        <w:t>imprezy</w:t>
-      </w:r>
-      <w:proofErr w:type="spellEnd"/>
-      <w:r>
-        <w:rPr>
-          <w:rFonts w:ascii="Arial" w:hAnsi="Arial"/>
-          <w:b/>
-        </w:rPr>
-        <w:t xml:space="preserve"> </w:t>
-      </w:r>
-      <w:proofErr w:type="spellStart"/>
-      <w:r>
-        <w:rPr>
-          <w:rFonts w:ascii="Arial" w:hAnsi="Arial"/>
-          <w:b/>
-        </w:rPr>
-        <w:t>turystycznej</w:t>
-      </w:r>
-      <w:proofErr w:type="spellEnd"/>
+        <w:t>Dodanie danych imprezy turystycznej</w:t>
+      </w:r>
     </w:p>
     <w:p>
       <w:pPr>
@@ -2715,7 +2273,7 @@
         </w:rPr>
         <w:lastRenderedPageBreak/>
         <w:pict>
-          <v:shape id="_x0000_i1029" type="#_x0000_t75" style="width:509pt;height:488.35pt">
+          <v:shape id="_x0000_i1028" type="#_x0000_t75" style="width:509pt;height:488.35pt">
             <v:imagedata r:id="rId12" o:title="Dodanie imprezy turystycznej1"/>
           </v:shape>
         </w:pict>
@@ -2733,7 +2291,7 @@
         </w:rPr>
         <w:lastRenderedPageBreak/>
         <w:pict>
-          <v:shape id="_x0000_i1030" type="#_x0000_t75" style="width:507.75pt;height:271.7pt">
+          <v:shape id="_x0000_i1031" type="#_x0000_t75" style="width:490.85pt;height:262.35pt">
             <v:imagedata r:id="rId13" o:title="Dodanie imprezy turystycznej"/>
           </v:shape>
         </w:pict>
@@ -2761,7 +2319,7 @@
           <w:b/>
           <w:lang w:val="pl-PL"/>
         </w:rPr>
-        <w:t xml:space="preserve">Przypadek użycia: Dodanie </w:t>
+        <w:t>P</w:t>
       </w:r>
       <w:r>
         <w:rPr>
@@ -2769,14 +2327,32 @@
           <w:b/>
           <w:lang w:val="pl-PL"/>
         </w:rPr>
-        <w:t>terminów</w:t>
-      </w:r>
+        <w:t>U</w:t>
+      </w:r>
+      <w:bookmarkStart w:id="2" w:name="_GoBack"/>
+      <w:bookmarkEnd w:id="2"/>
       <w:r>
         <w:rPr>
           <w:rFonts w:ascii="Arial" w:hAnsi="Arial"/>
           <w:b/>
           <w:lang w:val="pl-PL"/>
         </w:rPr>
+        <w:t xml:space="preserve">: Dodanie </w:t>
+      </w:r>
+      <w:r>
+        <w:rPr>
+          <w:rFonts w:ascii="Arial" w:hAnsi="Arial"/>
+          <w:b/>
+          <w:lang w:val="pl-PL"/>
+        </w:rPr>
+        <w:t>terminów</w:t>
+      </w:r>
+      <w:r>
+        <w:rPr>
+          <w:rFonts w:ascii="Arial" w:hAnsi="Arial"/>
+          <w:b/>
+          <w:lang w:val="pl-PL"/>
+        </w:rPr>
         <w:t xml:space="preserve"> imprezy turystycznej</w:t>
       </w:r>
     </w:p>
@@ -2791,7 +2367,7 @@
           <w:lang w:val="pl-PL"/>
         </w:rPr>
         <w:pict>
-          <v:shape id="_x0000_i1031" type="#_x0000_t75" style="width:472.7pt;height:339.95pt">
+          <v:shape id="_x0000_i1029" type="#_x0000_t75" style="width:472.7pt;height:339.95pt">
             <v:imagedata r:id="rId14" o:title="Dodanie terminu imprezy turystycznej1"/>
           </v:shape>
         </w:pict>
@@ -2809,13 +2385,11 @@
         </w:rPr>
         <w:lastRenderedPageBreak/>
         <w:pict>
-          <v:shape id="_x0000_i1032" type="#_x0000_t75" style="width:477.7pt;height:308.05pt">
+          <v:shape id="_x0000_i1032" type="#_x0000_t75" style="width:473.3pt;height:304.9pt">
             <v:imagedata r:id="rId15" o:title="Dodanie terminu imprezy turystycznej"/>
           </v:shape>
         </w:pict>
       </w:r>
-      <w:bookmarkStart w:id="2" w:name="_GoBack"/>
-      <w:bookmarkEnd w:id="2"/>
     </w:p>
     <w:sectPr>
       <w:headerReference w:type="default" r:id="rId16"/>
@@ -2905,21 +2479,11 @@
           <w:r>
             <w:sym w:font="Symbol" w:char="F0D3"/>
           </w:r>
-          <w:r>
-            <w:fldChar w:fldCharType="begin"/>
-          </w:r>
-          <w:r>
-            <w:instrText xml:space="preserve"> DOCPROPERTY "Company"  \* MERGEFORMAT </w:instrText>
-          </w:r>
-          <w:r>
-            <w:fldChar w:fldCharType="separate"/>
-          </w:r>
-          <w:r>
-            <w:t>&lt;Company Name&gt;</w:t>
-          </w:r>
-          <w:r>
-            <w:fldChar w:fldCharType="end"/>
-          </w:r>
+          <w:fldSimple w:instr=" DOCPROPERTY &quot;Company&quot;  \* MERGEFORMAT ">
+            <w:r>
+              <w:t>&lt;Company Name&gt;</w:t>
+            </w:r>
+          </w:fldSimple>
           <w:r>
             <w:t xml:space="preserve">, </w:t>
           </w:r>
@@ -2983,7 +2547,7 @@
               <w:rStyle w:val="Numerstrony"/>
               <w:noProof/>
             </w:rPr>
-            <w:t>5</w:t>
+            <w:t>8</w:t>
           </w:r>
           <w:r>
             <w:rPr>
@@ -3136,14 +2700,14 @@
         <v:path o:extrusionok="f" gradientshapeok="t" o:connecttype="rect"/>
         <o:lock v:ext="edit" aspectratio="t"/>
       </v:shapetype>
-      <v:shape id="_x0000_i1038" type="#_x0000_t75" style="width:29.45pt;height:27.55pt" o:bullet="t">
+      <v:shape id="_x0000_i1040" type="#_x0000_t75" style="width:29.45pt;height:27.55pt" o:bullet="t">
         <v:imagedata r:id="rId1" o:title="clip_image001"/>
       </v:shape>
     </w:pict>
   </w:numPicBullet>
   <w:numPicBullet w:numPicBulletId="1">
     <w:pict>
-      <v:shape id="_x0000_i1039" type="#_x0000_t75" style="width:30.7pt;height:30.05pt" o:bullet="t">
+      <v:shape id="_x0000_i1041" type="#_x0000_t75" style="width:30.7pt;height:30.05pt" o:bullet="t">
         <v:imagedata r:id="rId2" o:title="clip_image002"/>
       </v:shape>
     </w:pict>

</xml_diff>